<commit_message>
mengubah percabangan dan perurutan
</commit_message>
<xml_diff>
--- a/LAPORAN PROJECT  ALGORITMA - DARAMAULIDA.docx
+++ b/LAPORAN PROJECT  ALGORITMA - DARAMAULIDA.docx
@@ -1669,10 +1669,10 @@
             <v:path o:extrusionok="f" gradientshapeok="t" o:connecttype="rect"/>
             <o:lock v:ext="edit" aspectratio="t"/>
           </v:shapetype>
-          <v:shape id="_x0000_i1025" type="#_x0000_t75" style="width:173.9pt;height:732.7pt" o:ole="">
+          <v:shape id="_x0000_i1025" type="#_x0000_t75" style="width:173.75pt;height:732.45pt" o:ole="">
             <v:imagedata r:id="rId9" o:title=""/>
           </v:shape>
-          <o:OLEObject Type="Embed" ProgID="Visio.Drawing.15" ShapeID="_x0000_i1025" DrawAspect="Content" ObjectID="_1790067861" r:id="rId10"/>
+          <o:OLEObject Type="Embed" ProgID="Visio.Drawing.15" ShapeID="_x0000_i1025" DrawAspect="Content" ObjectID="_1791617578" r:id="rId10"/>
         </w:object>
       </w:r>
       <w:r>
@@ -3311,6 +3311,29 @@
     </w:p>
     <w:p>
       <w:pPr>
+        <w:tabs>
+          <w:tab w:val="left" w:pos="9795"/>
+        </w:tabs>
+        <w:rPr>
+          <w:rFonts w:ascii="Times New Roman" w:hAnsi="Times New Roman" w:cs="Times New Roman"/>
+          <w:b/>
+          <w:sz w:val="32"/>
+          <w:szCs w:val="32"/>
+        </w:rPr>
+      </w:pPr>
+      <w:r>
+        <w:rPr>
+          <w:rFonts w:ascii="Times New Roman" w:hAnsi="Times New Roman" w:cs="Times New Roman"/>
+          <w:b/>
+          <w:sz w:val="32"/>
+          <w:szCs w:val="32"/>
+        </w:rPr>
+        <w:lastRenderedPageBreak/>
+        <w:t>Index</w:t>
+      </w:r>
+    </w:p>
+    <w:p>
+      <w:pPr>
         <w:spacing w:after="0" w:line="240" w:lineRule="auto"/>
         <w:jc w:val="both"/>
         <w:rPr>
@@ -3318,65 +3341,15 @@
           <w:color w:val="000000" w:themeColor="text1"/>
         </w:rPr>
       </w:pPr>
-    </w:p>
-    <w:p>
-      <w:pPr>
-        <w:spacing w:after="0" w:line="240" w:lineRule="auto"/>
-        <w:jc w:val="both"/>
-        <w:rPr>
-          <w:rFonts w:ascii="Times New Roman" w:eastAsia="Times New Roman" w:hAnsi="Times New Roman" w:cs="Times New Roman"/>
-          <w:b/>
-          <w:color w:val="000000" w:themeColor="text1"/>
-          <w:sz w:val="32"/>
-          <w:szCs w:val="32"/>
-        </w:rPr>
-      </w:pPr>
-      <w:r>
-        <w:rPr>
-          <w:rFonts w:ascii="Times New Roman" w:eastAsia="Times New Roman" w:hAnsi="Times New Roman" w:cs="Times New Roman"/>
-          <w:b/>
-          <w:color w:val="000000" w:themeColor="text1"/>
-          <w:sz w:val="32"/>
-          <w:szCs w:val="32"/>
-        </w:rPr>
-        <w:lastRenderedPageBreak/>
-        <w:t>Output</w:t>
-      </w:r>
-    </w:p>
-    <w:p>
-      <w:pPr>
-        <w:spacing w:after="0" w:line="240" w:lineRule="auto"/>
-        <w:jc w:val="both"/>
-        <w:rPr>
-          <w:rFonts w:ascii="Times New Roman" w:eastAsia="Times New Roman" w:hAnsi="Times New Roman" w:cs="Times New Roman"/>
-          <w:b/>
-          <w:color w:val="000000" w:themeColor="text1"/>
-          <w:sz w:val="32"/>
-          <w:szCs w:val="32"/>
-        </w:rPr>
-      </w:pPr>
-    </w:p>
-    <w:p>
-      <w:pPr>
-        <w:spacing w:after="0" w:line="240" w:lineRule="auto"/>
-        <w:jc w:val="both"/>
-        <w:rPr>
-          <w:rFonts w:ascii="Times New Roman" w:eastAsia="Times New Roman" w:hAnsi="Times New Roman" w:cs="Times New Roman"/>
-          <w:b/>
-          <w:color w:val="000000" w:themeColor="text1"/>
-          <w:sz w:val="32"/>
-          <w:szCs w:val="32"/>
-        </w:rPr>
-      </w:pPr>
       <w:r>
         <w:rPr>
           <w:noProof/>
         </w:rPr>
         <w:drawing>
-          <wp:inline distT="0" distB="0" distL="0" distR="0" wp14:anchorId="4AB0D61D" wp14:editId="7E1AF1AC">
-            <wp:extent cx="5734050" cy="3800475"/>
-            <wp:effectExtent l="0" t="0" r="0" b="9525"/>
-            <wp:docPr id="1" name="Picture 1"/>
+          <wp:inline distT="0" distB="0" distL="0" distR="0" wp14:anchorId="0B76E568" wp14:editId="6B4B8100">
+            <wp:extent cx="4543425" cy="2781300"/>
+            <wp:effectExtent l="0" t="0" r="9525" b="0"/>
+            <wp:docPr id="3" name="Picture 3"/>
             <wp:cNvGraphicFramePr>
               <a:graphicFrameLocks xmlns:a="http://schemas.openxmlformats.org/drawingml/2006/main" noChangeAspect="1"/>
             </wp:cNvGraphicFramePr>
@@ -3396,7 +3369,7 @@
                   <pic:spPr>
                     <a:xfrm>
                       <a:off x="0" y="0"/>
-                      <a:ext cx="5734050" cy="3800475"/>
+                      <a:ext cx="4543425" cy="2781300"/>
                     </a:xfrm>
                     <a:prstGeom prst="rect">
                       <a:avLst/>
@@ -3525,6 +3498,76 @@
         <w:jc w:val="both"/>
         <w:rPr>
           <w:rFonts w:ascii="Times New Roman" w:eastAsia="Times New Roman" w:hAnsi="Times New Roman" w:cs="Times New Roman"/>
+          <w:color w:val="000000" w:themeColor="text1"/>
+        </w:rPr>
+      </w:pPr>
+    </w:p>
+    <w:p>
+      <w:pPr>
+        <w:spacing w:after="0" w:line="240" w:lineRule="auto"/>
+        <w:jc w:val="both"/>
+        <w:rPr>
+          <w:rFonts w:ascii="Times New Roman" w:eastAsia="Times New Roman" w:hAnsi="Times New Roman" w:cs="Times New Roman"/>
+          <w:color w:val="000000" w:themeColor="text1"/>
+        </w:rPr>
+      </w:pPr>
+    </w:p>
+    <w:p>
+      <w:pPr>
+        <w:spacing w:after="0" w:line="240" w:lineRule="auto"/>
+        <w:jc w:val="both"/>
+        <w:rPr>
+          <w:rFonts w:ascii="Times New Roman" w:eastAsia="Times New Roman" w:hAnsi="Times New Roman" w:cs="Times New Roman"/>
+          <w:color w:val="000000" w:themeColor="text1"/>
+        </w:rPr>
+      </w:pPr>
+    </w:p>
+    <w:p>
+      <w:pPr>
+        <w:spacing w:after="0" w:line="240" w:lineRule="auto"/>
+        <w:jc w:val="both"/>
+        <w:rPr>
+          <w:rFonts w:ascii="Times New Roman" w:eastAsia="Times New Roman" w:hAnsi="Times New Roman" w:cs="Times New Roman"/>
+          <w:color w:val="000000" w:themeColor="text1"/>
+        </w:rPr>
+      </w:pPr>
+    </w:p>
+    <w:p>
+      <w:pPr>
+        <w:spacing w:after="0" w:line="240" w:lineRule="auto"/>
+        <w:jc w:val="both"/>
+        <w:rPr>
+          <w:rFonts w:ascii="Times New Roman" w:eastAsia="Times New Roman" w:hAnsi="Times New Roman" w:cs="Times New Roman"/>
+          <w:color w:val="000000" w:themeColor="text1"/>
+        </w:rPr>
+      </w:pPr>
+    </w:p>
+    <w:p>
+      <w:pPr>
+        <w:spacing w:after="0" w:line="240" w:lineRule="auto"/>
+        <w:jc w:val="both"/>
+        <w:rPr>
+          <w:rFonts w:ascii="Times New Roman" w:eastAsia="Times New Roman" w:hAnsi="Times New Roman" w:cs="Times New Roman"/>
+          <w:color w:val="000000" w:themeColor="text1"/>
+        </w:rPr>
+      </w:pPr>
+    </w:p>
+    <w:p>
+      <w:pPr>
+        <w:spacing w:after="0" w:line="240" w:lineRule="auto"/>
+        <w:jc w:val="both"/>
+        <w:rPr>
+          <w:rFonts w:ascii="Times New Roman" w:eastAsia="Times New Roman" w:hAnsi="Times New Roman" w:cs="Times New Roman"/>
+          <w:color w:val="000000" w:themeColor="text1"/>
+        </w:rPr>
+      </w:pPr>
+    </w:p>
+    <w:p>
+      <w:pPr>
+        <w:spacing w:after="0" w:line="240" w:lineRule="auto"/>
+        <w:jc w:val="both"/>
+        <w:rPr>
+          <w:rFonts w:ascii="Times New Roman" w:eastAsia="Times New Roman" w:hAnsi="Times New Roman" w:cs="Times New Roman"/>
           <w:b/>
           <w:color w:val="000000" w:themeColor="text1"/>
           <w:sz w:val="32"/>
@@ -3562,10 +3605,7 @@
         <w:jc w:val="both"/>
         <w:rPr>
           <w:rFonts w:ascii="Times New Roman" w:eastAsia="Times New Roman" w:hAnsi="Times New Roman" w:cs="Times New Roman"/>
-          <w:b/>
-          <w:color w:val="000000" w:themeColor="text1"/>
-          <w:sz w:val="32"/>
-          <w:szCs w:val="32"/>
+          <w:color w:val="000000" w:themeColor="text1"/>
         </w:rPr>
       </w:pPr>
       <w:r>
@@ -3573,7 +3613,7 @@
           <w:noProof/>
         </w:rPr>
         <w:drawing>
-          <wp:inline distT="0" distB="0" distL="0" distR="0" wp14:anchorId="07B10CAA" wp14:editId="175EE9AB">
+          <wp:inline distT="0" distB="0" distL="0" distR="0" wp14:anchorId="28CCF136" wp14:editId="594E631B">
             <wp:extent cx="5286375" cy="3600450"/>
             <wp:effectExtent l="0" t="0" r="9525" b="0"/>
             <wp:docPr id="2" name="Picture 2"/>
@@ -3641,9 +3681,6 @@
     </w:p>
     <w:p>
       <w:pPr>
-        <w:tabs>
-          <w:tab w:val="left" w:pos="1043"/>
-        </w:tabs>
         <w:spacing w:after="0" w:line="240" w:lineRule="auto"/>
         <w:jc w:val="both"/>
         <w:rPr>
@@ -3694,85 +3731,102 @@
     </w:p>
     <w:p>
       <w:pPr>
-        <w:tabs>
-          <w:tab w:val="left" w:pos="6180"/>
-        </w:tabs>
         <w:spacing w:after="0" w:line="240" w:lineRule="auto"/>
         <w:jc w:val="both"/>
         <w:rPr>
-          <w:rFonts w:ascii="Times New Roman" w:hAnsi="Times New Roman"/>
-        </w:rPr>
-      </w:pPr>
-      <w:r>
-        <w:rPr>
-          <w:rFonts w:ascii="Times New Roman" w:eastAsia="Times New Roman" w:hAnsi="Times New Roman" w:cs="Times New Roman"/>
-          <w:color w:val="000000" w:themeColor="text1"/>
-        </w:rPr>
-        <w:tab/>
-      </w:r>
-    </w:p>
-    <w:p>
-      <w:pPr>
-        <w:rPr>
-          <w:rFonts w:ascii="Times New Roman" w:hAnsi="Times New Roman"/>
-        </w:rPr>
-      </w:pPr>
-    </w:p>
-    <w:p>
-      <w:pPr>
-        <w:tabs>
-          <w:tab w:val="left" w:pos="9795"/>
-        </w:tabs>
-        <w:rPr>
-          <w:rFonts w:ascii="Arial" w:hAnsi="Arial" w:cs="Arial"/>
-          <w:sz w:val="36"/>
-        </w:rPr>
-      </w:pPr>
-    </w:p>
-    <w:p>
-      <w:pPr>
-        <w:tabs>
-          <w:tab w:val="left" w:pos="9795"/>
-        </w:tabs>
-        <w:rPr>
-          <w:rFonts w:ascii="Times New Roman" w:hAnsi="Times New Roman" w:cs="Times New Roman"/>
+          <w:rFonts w:ascii="Times New Roman" w:eastAsia="Times New Roman" w:hAnsi="Times New Roman" w:cs="Times New Roman"/>
+          <w:color w:val="000000" w:themeColor="text1"/>
+        </w:rPr>
+      </w:pPr>
+    </w:p>
+    <w:p>
+      <w:pPr>
+        <w:spacing w:after="0" w:line="240" w:lineRule="auto"/>
+        <w:jc w:val="both"/>
+        <w:rPr>
+          <w:rFonts w:ascii="Times New Roman" w:eastAsia="Times New Roman" w:hAnsi="Times New Roman" w:cs="Times New Roman"/>
+          <w:color w:val="000000" w:themeColor="text1"/>
+        </w:rPr>
+      </w:pPr>
+    </w:p>
+    <w:p>
+      <w:pPr>
+        <w:spacing w:after="0" w:line="240" w:lineRule="auto"/>
+        <w:jc w:val="both"/>
+        <w:rPr>
+          <w:rFonts w:ascii="Times New Roman" w:eastAsia="Times New Roman" w:hAnsi="Times New Roman" w:cs="Times New Roman"/>
+          <w:color w:val="000000" w:themeColor="text1"/>
+        </w:rPr>
+      </w:pPr>
+    </w:p>
+    <w:p>
+      <w:pPr>
+        <w:spacing w:after="0" w:line="240" w:lineRule="auto"/>
+        <w:jc w:val="both"/>
+        <w:rPr>
+          <w:rFonts w:ascii="Times New Roman" w:eastAsia="Times New Roman" w:hAnsi="Times New Roman" w:cs="Times New Roman"/>
+          <w:color w:val="000000" w:themeColor="text1"/>
+        </w:rPr>
+      </w:pPr>
+    </w:p>
+    <w:p>
+      <w:pPr>
+        <w:spacing w:after="0" w:line="240" w:lineRule="auto"/>
+        <w:jc w:val="both"/>
+        <w:rPr>
+          <w:rFonts w:ascii="Times New Roman" w:eastAsia="Times New Roman" w:hAnsi="Times New Roman" w:cs="Times New Roman"/>
           <w:b/>
+          <w:color w:val="000000" w:themeColor="text1"/>
           <w:sz w:val="32"/>
           <w:szCs w:val="32"/>
         </w:rPr>
       </w:pPr>
       <w:r>
         <w:rPr>
-          <w:rFonts w:ascii="Times New Roman" w:hAnsi="Times New Roman" w:cs="Times New Roman"/>
+          <w:rFonts w:ascii="Times New Roman" w:eastAsia="Times New Roman" w:hAnsi="Times New Roman" w:cs="Times New Roman"/>
           <w:b/>
+          <w:color w:val="000000" w:themeColor="text1"/>
           <w:sz w:val="32"/>
           <w:szCs w:val="32"/>
         </w:rPr>
         <w:lastRenderedPageBreak/>
-        <w:t>Index</w:t>
-      </w:r>
-    </w:p>
-    <w:p>
-      <w:pPr>
-        <w:tabs>
-          <w:tab w:val="left" w:pos="9795"/>
-        </w:tabs>
-        <w:rPr>
-          <w:rFonts w:ascii="Times New Roman" w:hAnsi="Times New Roman" w:cs="Times New Roman"/>
+        <w:t>Output</w:t>
+      </w:r>
+    </w:p>
+    <w:p>
+      <w:pPr>
+        <w:spacing w:after="0" w:line="240" w:lineRule="auto"/>
+        <w:jc w:val="both"/>
+        <w:rPr>
+          <w:rFonts w:ascii="Times New Roman" w:eastAsia="Times New Roman" w:hAnsi="Times New Roman" w:cs="Times New Roman"/>
           <w:b/>
+          <w:color w:val="000000" w:themeColor="text1"/>
           <w:sz w:val="32"/>
           <w:szCs w:val="32"/>
         </w:rPr>
       </w:pPr>
+    </w:p>
+    <w:p>
+      <w:pPr>
+        <w:spacing w:after="0" w:line="240" w:lineRule="auto"/>
+        <w:jc w:val="both"/>
+        <w:rPr>
+          <w:rFonts w:ascii="Times New Roman" w:eastAsia="Times New Roman" w:hAnsi="Times New Roman" w:cs="Times New Roman"/>
+          <w:b/>
+          <w:color w:val="000000" w:themeColor="text1"/>
+          <w:sz w:val="32"/>
+          <w:szCs w:val="32"/>
+        </w:rPr>
+      </w:pPr>
       <w:r>
         <w:rPr>
           <w:noProof/>
         </w:rPr>
         <w:drawing>
-          <wp:inline distT="0" distB="0" distL="0" distR="0" wp14:anchorId="49B3CBE9" wp14:editId="4FD7F63C">
-            <wp:extent cx="4543425" cy="2781300"/>
+          <wp:inline distT="0" distB="0" distL="0" distR="0" wp14:anchorId="0475C6C7" wp14:editId="7937362F">
+            <wp:extent cx="7038975" cy="4114800"/>
             <wp:effectExtent l="0" t="0" r="9525" b="0"/>
-            <wp:docPr id="3" name="Picture 3"/>
+            <wp:docPr id="1" name="Picture 1"/>
             <wp:cNvGraphicFramePr>
               <a:graphicFrameLocks xmlns:a="http://schemas.openxmlformats.org/drawingml/2006/main" noChangeAspect="1"/>
             </wp:cNvGraphicFramePr>
@@ -3792,7 +3846,7 @@
                   <pic:spPr>
                     <a:xfrm>
                       <a:off x="0" y="0"/>
-                      <a:ext cx="4543425" cy="2781300"/>
+                      <a:ext cx="7038975" cy="4114800"/>
                     </a:xfrm>
                     <a:prstGeom prst="rect">
                       <a:avLst/>
@@ -3807,92 +3861,73 @@
     </w:p>
     <w:p>
       <w:pPr>
-        <w:tabs>
-          <w:tab w:val="left" w:pos="9795"/>
-        </w:tabs>
-        <w:rPr>
-          <w:rFonts w:ascii="Times New Roman" w:hAnsi="Times New Roman" w:cs="Times New Roman"/>
-          <w:b/>
-          <w:sz w:val="32"/>
-          <w:szCs w:val="32"/>
-        </w:rPr>
-      </w:pPr>
-    </w:p>
-    <w:p>
-      <w:pPr>
-        <w:tabs>
-          <w:tab w:val="left" w:pos="9795"/>
-        </w:tabs>
-        <w:rPr>
-          <w:rFonts w:ascii="Times New Roman" w:hAnsi="Times New Roman" w:cs="Times New Roman"/>
-          <w:b/>
-          <w:sz w:val="32"/>
-          <w:szCs w:val="32"/>
-        </w:rPr>
-      </w:pPr>
-    </w:p>
-    <w:p>
-      <w:pPr>
-        <w:tabs>
-          <w:tab w:val="left" w:pos="9795"/>
-        </w:tabs>
-        <w:rPr>
-          <w:rFonts w:ascii="Times New Roman" w:hAnsi="Times New Roman" w:cs="Times New Roman"/>
-          <w:b/>
-          <w:sz w:val="32"/>
-          <w:szCs w:val="32"/>
-        </w:rPr>
-      </w:pPr>
-    </w:p>
-    <w:p>
-      <w:pPr>
-        <w:tabs>
-          <w:tab w:val="left" w:pos="9795"/>
-        </w:tabs>
-        <w:rPr>
-          <w:rFonts w:ascii="Times New Roman" w:hAnsi="Times New Roman" w:cs="Times New Roman"/>
-          <w:b/>
-          <w:sz w:val="32"/>
-          <w:szCs w:val="32"/>
-        </w:rPr>
-      </w:pPr>
-    </w:p>
-    <w:p>
-      <w:pPr>
-        <w:tabs>
-          <w:tab w:val="left" w:pos="9795"/>
-        </w:tabs>
-        <w:rPr>
-          <w:rFonts w:ascii="Times New Roman" w:hAnsi="Times New Roman" w:cs="Times New Roman"/>
-          <w:b/>
-          <w:sz w:val="32"/>
-          <w:szCs w:val="32"/>
-        </w:rPr>
-      </w:pPr>
-    </w:p>
-    <w:p>
-      <w:pPr>
-        <w:tabs>
-          <w:tab w:val="left" w:pos="9795"/>
-        </w:tabs>
-        <w:rPr>
-          <w:rFonts w:ascii="Times New Roman" w:hAnsi="Times New Roman" w:cs="Times New Roman"/>
-          <w:b/>
-          <w:sz w:val="32"/>
-          <w:szCs w:val="32"/>
-        </w:rPr>
-      </w:pPr>
-    </w:p>
-    <w:p>
-      <w:pPr>
-        <w:tabs>
-          <w:tab w:val="left" w:pos="9795"/>
-        </w:tabs>
-        <w:rPr>
-          <w:rFonts w:ascii="Times New Roman" w:hAnsi="Times New Roman" w:cs="Times New Roman"/>
-          <w:b/>
-          <w:sz w:val="32"/>
-          <w:szCs w:val="32"/>
+        <w:spacing w:after="0" w:line="240" w:lineRule="auto"/>
+        <w:jc w:val="both"/>
+        <w:rPr>
+          <w:rFonts w:ascii="Times New Roman" w:eastAsia="Times New Roman" w:hAnsi="Times New Roman" w:cs="Times New Roman"/>
+          <w:color w:val="000000" w:themeColor="text1"/>
+        </w:rPr>
+      </w:pPr>
+    </w:p>
+    <w:p>
+      <w:pPr>
+        <w:spacing w:after="0" w:line="240" w:lineRule="auto"/>
+        <w:jc w:val="both"/>
+        <w:rPr>
+          <w:rFonts w:ascii="Times New Roman" w:eastAsia="Times New Roman" w:hAnsi="Times New Roman" w:cs="Times New Roman"/>
+          <w:color w:val="000000" w:themeColor="text1"/>
+        </w:rPr>
+      </w:pPr>
+    </w:p>
+    <w:p>
+      <w:pPr>
+        <w:spacing w:after="0" w:line="240" w:lineRule="auto"/>
+        <w:jc w:val="both"/>
+        <w:rPr>
+          <w:rFonts w:ascii="Times New Roman" w:eastAsia="Times New Roman" w:hAnsi="Times New Roman" w:cs="Times New Roman"/>
+          <w:color w:val="000000" w:themeColor="text1"/>
+        </w:rPr>
+      </w:pPr>
+    </w:p>
+    <w:p>
+      <w:pPr>
+        <w:spacing w:after="0" w:line="240" w:lineRule="auto"/>
+        <w:jc w:val="both"/>
+        <w:rPr>
+          <w:rFonts w:ascii="Times New Roman" w:eastAsia="Times New Roman" w:hAnsi="Times New Roman" w:cs="Times New Roman"/>
+          <w:color w:val="000000" w:themeColor="text1"/>
+        </w:rPr>
+      </w:pPr>
+    </w:p>
+    <w:p>
+      <w:pPr>
+        <w:spacing w:after="0" w:line="240" w:lineRule="auto"/>
+        <w:jc w:val="both"/>
+        <w:rPr>
+          <w:rFonts w:ascii="Times New Roman" w:eastAsia="Times New Roman" w:hAnsi="Times New Roman" w:cs="Times New Roman"/>
+          <w:color w:val="000000" w:themeColor="text1"/>
+        </w:rPr>
+      </w:pPr>
+    </w:p>
+    <w:p>
+      <w:pPr>
+        <w:spacing w:after="0" w:line="240" w:lineRule="auto"/>
+        <w:jc w:val="both"/>
+        <w:rPr>
+          <w:rFonts w:ascii="Times New Roman" w:eastAsia="Times New Roman" w:hAnsi="Times New Roman" w:cs="Times New Roman"/>
+          <w:color w:val="000000" w:themeColor="text1"/>
+        </w:rPr>
+      </w:pPr>
+    </w:p>
+    <w:p>
+      <w:pPr>
+        <w:tabs>
+          <w:tab w:val="left" w:pos="6180"/>
+        </w:tabs>
+        <w:spacing w:after="0" w:line="240" w:lineRule="auto"/>
+        <w:jc w:val="both"/>
+        <w:rPr>
+          <w:rFonts w:ascii="Times New Roman" w:hAnsi="Times New Roman"/>
         </w:rPr>
       </w:pPr>
     </w:p>
@@ -5026,6 +5061,186 @@
     </w:p>
     <w:p>
       <w:pPr>
+        <w:spacing w:after="0" w:line="240" w:lineRule="auto"/>
+        <w:jc w:val="both"/>
+        <w:rPr>
+          <w:rFonts w:ascii="Times New Roman" w:eastAsia="Times New Roman" w:hAnsi="Times New Roman" w:cs="Times New Roman"/>
+          <w:color w:val="000000" w:themeColor="text1"/>
+        </w:rPr>
+      </w:pPr>
+    </w:p>
+    <w:p>
+      <w:pPr>
+        <w:spacing w:after="0" w:line="240" w:lineRule="auto"/>
+        <w:jc w:val="both"/>
+        <w:rPr>
+          <w:rFonts w:ascii="Times New Roman" w:eastAsia="Times New Roman" w:hAnsi="Times New Roman" w:cs="Times New Roman"/>
+          <w:color w:val="000000" w:themeColor="text1"/>
+        </w:rPr>
+      </w:pPr>
+    </w:p>
+    <w:p>
+      <w:pPr>
+        <w:spacing w:after="0" w:line="240" w:lineRule="auto"/>
+        <w:jc w:val="both"/>
+        <w:rPr>
+          <w:rFonts w:ascii="Times New Roman" w:eastAsia="Times New Roman" w:hAnsi="Times New Roman" w:cs="Times New Roman"/>
+          <w:color w:val="000000" w:themeColor="text1"/>
+        </w:rPr>
+      </w:pPr>
+    </w:p>
+    <w:p>
+      <w:pPr>
+        <w:spacing w:after="0" w:line="240" w:lineRule="auto"/>
+        <w:jc w:val="both"/>
+        <w:rPr>
+          <w:rFonts w:ascii="Times New Roman" w:eastAsia="Times New Roman" w:hAnsi="Times New Roman" w:cs="Times New Roman"/>
+          <w:color w:val="000000" w:themeColor="text1"/>
+        </w:rPr>
+      </w:pPr>
+    </w:p>
+    <w:p>
+      <w:pPr>
+        <w:spacing w:after="0" w:line="240" w:lineRule="auto"/>
+        <w:jc w:val="both"/>
+        <w:rPr>
+          <w:rFonts w:ascii="Times New Roman" w:eastAsia="Times New Roman" w:hAnsi="Times New Roman" w:cs="Times New Roman"/>
+          <w:color w:val="000000" w:themeColor="text1"/>
+        </w:rPr>
+      </w:pPr>
+    </w:p>
+    <w:p>
+      <w:pPr>
+        <w:spacing w:after="0" w:line="240" w:lineRule="auto"/>
+        <w:jc w:val="both"/>
+        <w:rPr>
+          <w:rFonts w:ascii="Times New Roman" w:eastAsia="Times New Roman" w:hAnsi="Times New Roman" w:cs="Times New Roman"/>
+          <w:color w:val="000000" w:themeColor="text1"/>
+        </w:rPr>
+      </w:pPr>
+    </w:p>
+    <w:p>
+      <w:pPr>
+        <w:spacing w:after="0" w:line="240" w:lineRule="auto"/>
+        <w:jc w:val="both"/>
+        <w:rPr>
+          <w:rFonts w:ascii="Times New Roman" w:eastAsia="Times New Roman" w:hAnsi="Times New Roman" w:cs="Times New Roman"/>
+          <w:color w:val="000000" w:themeColor="text1"/>
+        </w:rPr>
+      </w:pPr>
+    </w:p>
+    <w:p>
+      <w:pPr>
+        <w:spacing w:after="0" w:line="240" w:lineRule="auto"/>
+        <w:jc w:val="both"/>
+        <w:rPr>
+          <w:rFonts w:ascii="Times New Roman" w:eastAsia="Times New Roman" w:hAnsi="Times New Roman" w:cs="Times New Roman"/>
+          <w:color w:val="000000" w:themeColor="text1"/>
+        </w:rPr>
+      </w:pPr>
+    </w:p>
+    <w:p>
+      <w:pPr>
+        <w:spacing w:after="0" w:line="240" w:lineRule="auto"/>
+        <w:jc w:val="both"/>
+        <w:rPr>
+          <w:rFonts w:ascii="Times New Roman" w:eastAsia="Times New Roman" w:hAnsi="Times New Roman" w:cs="Times New Roman"/>
+          <w:color w:val="000000" w:themeColor="text1"/>
+        </w:rPr>
+      </w:pPr>
+    </w:p>
+    <w:p>
+      <w:pPr>
+        <w:spacing w:after="0" w:line="240" w:lineRule="auto"/>
+        <w:jc w:val="both"/>
+        <w:rPr>
+          <w:rFonts w:ascii="Times New Roman" w:eastAsia="Times New Roman" w:hAnsi="Times New Roman" w:cs="Times New Roman"/>
+          <w:color w:val="000000" w:themeColor="text1"/>
+        </w:rPr>
+      </w:pPr>
+    </w:p>
+    <w:p>
+      <w:pPr>
+        <w:spacing w:after="0" w:line="240" w:lineRule="auto"/>
+        <w:jc w:val="both"/>
+        <w:rPr>
+          <w:rFonts w:ascii="Times New Roman" w:eastAsia="Times New Roman" w:hAnsi="Times New Roman" w:cs="Times New Roman"/>
+          <w:color w:val="000000" w:themeColor="text1"/>
+        </w:rPr>
+      </w:pPr>
+    </w:p>
+    <w:p>
+      <w:pPr>
+        <w:spacing w:after="0" w:line="240" w:lineRule="auto"/>
+        <w:jc w:val="both"/>
+        <w:rPr>
+          <w:rFonts w:ascii="Times New Roman" w:eastAsia="Times New Roman" w:hAnsi="Times New Roman" w:cs="Times New Roman"/>
+          <w:color w:val="000000" w:themeColor="text1"/>
+        </w:rPr>
+      </w:pPr>
+    </w:p>
+    <w:p>
+      <w:pPr>
+        <w:spacing w:after="0" w:line="240" w:lineRule="auto"/>
+        <w:jc w:val="both"/>
+        <w:rPr>
+          <w:rFonts w:ascii="Times New Roman" w:eastAsia="Times New Roman" w:hAnsi="Times New Roman" w:cs="Times New Roman"/>
+          <w:color w:val="000000" w:themeColor="text1"/>
+        </w:rPr>
+      </w:pPr>
+    </w:p>
+    <w:p>
+      <w:pPr>
+        <w:spacing w:after="0" w:line="240" w:lineRule="auto"/>
+        <w:jc w:val="both"/>
+        <w:rPr>
+          <w:rFonts w:ascii="Times New Roman" w:eastAsia="Times New Roman" w:hAnsi="Times New Roman" w:cs="Times New Roman"/>
+          <w:color w:val="000000" w:themeColor="text1"/>
+        </w:rPr>
+      </w:pPr>
+    </w:p>
+    <w:p>
+      <w:pPr>
+        <w:spacing w:after="0" w:line="240" w:lineRule="auto"/>
+        <w:jc w:val="both"/>
+        <w:rPr>
+          <w:rFonts w:ascii="Times New Roman" w:eastAsia="Times New Roman" w:hAnsi="Times New Roman" w:cs="Times New Roman"/>
+          <w:color w:val="000000" w:themeColor="text1"/>
+        </w:rPr>
+      </w:pPr>
+    </w:p>
+    <w:p>
+      <w:pPr>
+        <w:spacing w:after="0" w:line="240" w:lineRule="auto"/>
+        <w:jc w:val="both"/>
+        <w:rPr>
+          <w:rFonts w:ascii="Times New Roman" w:eastAsia="Times New Roman" w:hAnsi="Times New Roman" w:cs="Times New Roman"/>
+          <w:color w:val="000000" w:themeColor="text1"/>
+        </w:rPr>
+      </w:pPr>
+    </w:p>
+    <w:p>
+      <w:pPr>
+        <w:spacing w:after="0" w:line="240" w:lineRule="auto"/>
+        <w:jc w:val="both"/>
+        <w:rPr>
+          <w:rFonts w:ascii="Times New Roman" w:eastAsia="Times New Roman" w:hAnsi="Times New Roman" w:cs="Times New Roman"/>
+          <w:color w:val="000000" w:themeColor="text1"/>
+        </w:rPr>
+      </w:pPr>
+    </w:p>
+    <w:p>
+      <w:pPr>
+        <w:spacing w:after="0" w:line="240" w:lineRule="auto"/>
+        <w:jc w:val="both"/>
+        <w:rPr>
+          <w:rFonts w:ascii="Times New Roman" w:eastAsia="Times New Roman" w:hAnsi="Times New Roman" w:cs="Times New Roman"/>
+          <w:color w:val="000000" w:themeColor="text1"/>
+        </w:rPr>
+      </w:pPr>
+    </w:p>
+    <w:p>
+      <w:pPr>
         <w:pStyle w:val="ListParagraph"/>
         <w:numPr>
           <w:ilvl w:val="0"/>
@@ -5054,10 +5269,10 @@
       </w:pPr>
       <w:r>
         <w:object w:dxaOrig="5056" w:dyaOrig="13531">
-          <v:shape id="_x0000_i1026" type="#_x0000_t75" style="width:179pt;height:480.15pt" o:ole="">
+          <v:shape id="_x0000_i1026" type="#_x0000_t75" style="width:179.3pt;height:480.45pt" o:ole="">
             <v:imagedata r:id="rId15" o:title=""/>
           </v:shape>
-          <o:OLEObject Type="Embed" ProgID="Visio.Drawing.15" ShapeID="_x0000_i1026" DrawAspect="Content" ObjectID="_1790067862" r:id="rId16"/>
+          <o:OLEObject Type="Embed" ProgID="Visio.Drawing.15" ShapeID="_x0000_i1026" DrawAspect="Content" ObjectID="_1791617579" r:id="rId16"/>
         </w:object>
       </w:r>
     </w:p>
@@ -5069,10 +5284,10 @@
         <w:tblLook w:val="04A0" w:firstRow="1" w:lastRow="0" w:firstColumn="1" w:lastColumn="0" w:noHBand="0" w:noVBand="1"/>
       </w:tblPr>
       <w:tblGrid>
-        <w:gridCol w:w="3969"/>
-        <w:gridCol w:w="4111"/>
-        <w:gridCol w:w="3969"/>
-        <w:gridCol w:w="3969"/>
+        <w:gridCol w:w="3548"/>
+        <w:gridCol w:w="3645"/>
+        <w:gridCol w:w="3413"/>
+        <w:gridCol w:w="5412"/>
       </w:tblGrid>
       <w:tr>
         <w:trPr>
@@ -6635,18 +6850,8 @@
                 <w:rFonts w:ascii="Consolas" w:eastAsia="Times New Roman" w:hAnsi="Consolas" w:cs="Consolas"/>
                 <w:color w:val="000000" w:themeColor="text1"/>
               </w:rPr>
-              <w:t xml:space="preserve">&gt; </w:t>
-            </w:r>
-            <w:proofErr w:type="spellStart"/>
-            <w:r>
-              <w:rPr>
-                <w:rFonts w:ascii="Consolas" w:eastAsia="Times New Roman" w:hAnsi="Consolas" w:cs="Consolas"/>
-                <w:b/>
-                <w:color w:val="FF0000"/>
-              </w:rPr>
-              <w:t>terbesar</w:t>
-            </w:r>
-            <w:proofErr w:type="spellEnd"/>
+              <w:t>&gt;</w:t>
+            </w:r>
             <w:r>
               <w:rPr>
                 <w:rFonts w:ascii="Consolas" w:eastAsia="Times New Roman" w:hAnsi="Consolas" w:cs="Consolas"/>
@@ -6738,18 +6943,8 @@
                 <w:rFonts w:ascii="Consolas" w:eastAsia="Times New Roman" w:hAnsi="Consolas" w:cs="Consolas"/>
                 <w:color w:val="000000" w:themeColor="text1"/>
               </w:rPr>
-              <w:t xml:space="preserve"> &gt; </w:t>
-            </w:r>
-            <w:proofErr w:type="spellStart"/>
-            <w:r>
-              <w:rPr>
-                <w:rFonts w:ascii="Consolas" w:eastAsia="Times New Roman" w:hAnsi="Consolas" w:cs="Consolas"/>
-                <w:b/>
-                <w:color w:val="FF0000"/>
-              </w:rPr>
-              <w:t>terbesar</w:t>
-            </w:r>
-            <w:proofErr w:type="spellEnd"/>
+              <w:t xml:space="preserve"> &gt;</w:t>
+            </w:r>
             <w:r>
               <w:rPr>
                 <w:rFonts w:ascii="Consolas" w:eastAsia="Times New Roman" w:hAnsi="Consolas" w:cs="Consolas"/>
@@ -6848,18 +7043,8 @@
                 <w:rFonts w:ascii="Consolas" w:eastAsia="Times New Roman" w:hAnsi="Consolas" w:cs="Consolas"/>
                 <w:color w:val="000000" w:themeColor="text1"/>
               </w:rPr>
-              <w:t xml:space="preserve"> &gt; </w:t>
-            </w:r>
-            <w:proofErr w:type="spellStart"/>
-            <w:r>
-              <w:rPr>
-                <w:rFonts w:ascii="Consolas" w:eastAsia="Times New Roman" w:hAnsi="Consolas" w:cs="Consolas"/>
-                <w:b/>
-                <w:color w:val="FF0000"/>
-              </w:rPr>
-              <w:t>terbesar</w:t>
-            </w:r>
-            <w:proofErr w:type="spellEnd"/>
+              <w:t xml:space="preserve"> &gt;</w:t>
+            </w:r>
             <w:r>
               <w:rPr>
                 <w:rFonts w:ascii="Consolas" w:eastAsia="Times New Roman" w:hAnsi="Consolas" w:cs="Consolas"/>
@@ -6958,18 +7143,8 @@
                 <w:rFonts w:ascii="Consolas" w:eastAsia="Times New Roman" w:hAnsi="Consolas" w:cs="Consolas"/>
                 <w:color w:val="000000" w:themeColor="text1"/>
               </w:rPr>
-              <w:t xml:space="preserve"> &gt; </w:t>
-            </w:r>
-            <w:proofErr w:type="spellStart"/>
-            <w:r>
-              <w:rPr>
-                <w:rFonts w:ascii="Consolas" w:eastAsia="Times New Roman" w:hAnsi="Consolas" w:cs="Consolas"/>
-                <w:b/>
-                <w:color w:val="FF0000"/>
-              </w:rPr>
-              <w:t>terbesar</w:t>
-            </w:r>
-            <w:proofErr w:type="spellEnd"/>
+              <w:t xml:space="preserve"> &gt;</w:t>
+            </w:r>
             <w:r>
               <w:rPr>
                 <w:rFonts w:ascii="Consolas" w:eastAsia="Times New Roman" w:hAnsi="Consolas" w:cs="Consolas"/>
@@ -7068,18 +7243,8 @@
                 <w:rFonts w:ascii="Consolas" w:eastAsia="Times New Roman" w:hAnsi="Consolas" w:cs="Consolas"/>
                 <w:color w:val="000000" w:themeColor="text1"/>
               </w:rPr>
-              <w:t xml:space="preserve"> &gt; </w:t>
-            </w:r>
-            <w:proofErr w:type="spellStart"/>
-            <w:r>
-              <w:rPr>
-                <w:rFonts w:ascii="Consolas" w:eastAsia="Times New Roman" w:hAnsi="Consolas" w:cs="Consolas"/>
-                <w:b/>
-                <w:color w:val="FF0000"/>
-              </w:rPr>
-              <w:t>terbesar</w:t>
-            </w:r>
-            <w:proofErr w:type="spellEnd"/>
+              <w:t xml:space="preserve"> &gt;</w:t>
+            </w:r>
             <w:r>
               <w:rPr>
                 <w:rFonts w:ascii="Consolas" w:eastAsia="Times New Roman" w:hAnsi="Consolas" w:cs="Consolas"/>
@@ -7481,18 +7646,8 @@
                 <w:rFonts w:ascii="Consolas" w:eastAsia="Times New Roman" w:hAnsi="Consolas" w:cs="Consolas"/>
                 <w:color w:val="000000" w:themeColor="text1"/>
               </w:rPr>
-              <w:t xml:space="preserve">&gt; </w:t>
-            </w:r>
-            <w:proofErr w:type="spellStart"/>
-            <w:r>
-              <w:rPr>
-                <w:rFonts w:ascii="Consolas" w:eastAsia="Times New Roman" w:hAnsi="Consolas" w:cs="Consolas"/>
-                <w:b/>
-                <w:color w:val="FF0000"/>
-              </w:rPr>
-              <w:t>terbesar</w:t>
-            </w:r>
-            <w:proofErr w:type="spellEnd"/>
+              <w:t>&gt;</w:t>
+            </w:r>
             <w:r>
               <w:rPr>
                 <w:rFonts w:ascii="Consolas" w:eastAsia="Times New Roman" w:hAnsi="Consolas" w:cs="Consolas"/>
@@ -7598,18 +7753,8 @@
                 <w:rFonts w:ascii="Consolas" w:eastAsia="Times New Roman" w:hAnsi="Consolas" w:cs="Consolas"/>
                 <w:color w:val="000000" w:themeColor="text1"/>
               </w:rPr>
-              <w:t xml:space="preserve">&gt; </w:t>
-            </w:r>
-            <w:proofErr w:type="spellStart"/>
-            <w:r>
-              <w:rPr>
-                <w:rFonts w:ascii="Consolas" w:eastAsia="Times New Roman" w:hAnsi="Consolas" w:cs="Consolas"/>
-                <w:b/>
-                <w:color w:val="FF0000"/>
-              </w:rPr>
-              <w:t>terbesar</w:t>
-            </w:r>
-            <w:proofErr w:type="spellEnd"/>
+              <w:t>&gt;</w:t>
+            </w:r>
             <w:r>
               <w:rPr>
                 <w:rFonts w:ascii="Consolas" w:eastAsia="Times New Roman" w:hAnsi="Consolas" w:cs="Consolas"/>
@@ -7715,18 +7860,8 @@
                 <w:rFonts w:ascii="Consolas" w:eastAsia="Times New Roman" w:hAnsi="Consolas" w:cs="Consolas"/>
                 <w:color w:val="000000" w:themeColor="text1"/>
               </w:rPr>
-              <w:t xml:space="preserve">&gt; </w:t>
-            </w:r>
-            <w:proofErr w:type="spellStart"/>
-            <w:r>
-              <w:rPr>
-                <w:rFonts w:ascii="Consolas" w:eastAsia="Times New Roman" w:hAnsi="Consolas" w:cs="Consolas"/>
-                <w:b/>
-                <w:color w:val="FF0000"/>
-              </w:rPr>
-              <w:t>terbesar</w:t>
-            </w:r>
-            <w:proofErr w:type="spellEnd"/>
+              <w:t>&gt;</w:t>
+            </w:r>
             <w:r>
               <w:rPr>
                 <w:rFonts w:ascii="Consolas" w:eastAsia="Times New Roman" w:hAnsi="Consolas" w:cs="Consolas"/>
@@ -7831,18 +7966,8 @@
                 <w:rFonts w:ascii="Consolas" w:eastAsia="Times New Roman" w:hAnsi="Consolas" w:cs="Consolas"/>
                 <w:color w:val="000000" w:themeColor="text1"/>
               </w:rPr>
-              <w:t xml:space="preserve">&gt; </w:t>
-            </w:r>
-            <w:proofErr w:type="spellStart"/>
-            <w:r>
-              <w:rPr>
-                <w:rFonts w:ascii="Consolas" w:eastAsia="Times New Roman" w:hAnsi="Consolas" w:cs="Consolas"/>
-                <w:b/>
-                <w:color w:val="FF0000"/>
-              </w:rPr>
-              <w:t>terbesar</w:t>
-            </w:r>
-            <w:proofErr w:type="spellEnd"/>
+              <w:t>&gt;</w:t>
+            </w:r>
             <w:r>
               <w:rPr>
                 <w:rFonts w:ascii="Consolas" w:eastAsia="Times New Roman" w:hAnsi="Consolas" w:cs="Consolas"/>
@@ -7947,18 +8072,8 @@
                 <w:rFonts w:ascii="Consolas" w:eastAsia="Times New Roman" w:hAnsi="Consolas" w:cs="Consolas"/>
                 <w:color w:val="000000" w:themeColor="text1"/>
               </w:rPr>
-              <w:t xml:space="preserve">&gt; </w:t>
-            </w:r>
-            <w:proofErr w:type="spellStart"/>
-            <w:r>
-              <w:rPr>
-                <w:rFonts w:ascii="Consolas" w:eastAsia="Times New Roman" w:hAnsi="Consolas" w:cs="Consolas"/>
-                <w:b/>
-                <w:color w:val="FF0000"/>
-              </w:rPr>
-              <w:t>terbesar</w:t>
-            </w:r>
-            <w:proofErr w:type="spellEnd"/>
+              <w:t>&gt;</w:t>
+            </w:r>
             <w:r>
               <w:rPr>
                 <w:rFonts w:ascii="Consolas" w:eastAsia="Times New Roman" w:hAnsi="Consolas" w:cs="Consolas"/>
@@ -8097,7 +8212,7 @@
                 <w:sz w:val="21"/>
                 <w:szCs w:val="21"/>
               </w:rPr>
-              <w:t>Mendefinisikan</w:t>
+              <w:t>Mendapatkan</w:t>
             </w:r>
             <w:proofErr w:type="spellEnd"/>
             <w:r>
@@ -8137,9 +8252,18 @@
                 <w:sz w:val="21"/>
                 <w:szCs w:val="21"/>
               </w:rPr>
-              <w:t>kelulusan</w:t>
-            </w:r>
-            <w:proofErr w:type="spellEnd"/>
+              <w:t>dari</w:t>
+            </w:r>
+            <w:proofErr w:type="spellEnd"/>
+            <w:r>
+              <w:rPr>
+                <w:rFonts w:ascii="Consolas" w:eastAsia="Times New Roman" w:hAnsi="Consolas" w:cs="Times New Roman"/>
+                <w:color w:val="6A9955"/>
+                <w:sz w:val="21"/>
+                <w:szCs w:val="21"/>
+              </w:rPr>
+              <w:t xml:space="preserve"> form</w:t>
+            </w:r>
           </w:p>
           <w:p>
             <w:pPr>
@@ -8169,7 +8293,7 @@
                 <w:sz w:val="21"/>
                 <w:szCs w:val="21"/>
               </w:rPr>
-              <w:t>nilai_lulus</w:t>
+              <w:t>nilai</w:t>
             </w:r>
             <w:proofErr w:type="spellEnd"/>
             <w:r>
@@ -8184,11 +8308,11 @@
             <w:r>
               <w:rPr>
                 <w:rFonts w:ascii="Consolas" w:eastAsia="Times New Roman" w:hAnsi="Consolas" w:cs="Times New Roman"/>
-                <w:color w:val="B5CEA8"/>
-                <w:sz w:val="21"/>
-                <w:szCs w:val="21"/>
-              </w:rPr>
-              <w:t>60</w:t>
+                <w:color w:val="9CDCFE"/>
+                <w:sz w:val="21"/>
+                <w:szCs w:val="21"/>
+              </w:rPr>
+              <w:t>$_POST</w:t>
             </w:r>
             <w:r>
               <w:rPr>
@@ -8197,7 +8321,45 @@
                 <w:sz w:val="21"/>
                 <w:szCs w:val="21"/>
               </w:rPr>
-              <w:t>;</w:t>
+              <w:t>[</w:t>
+            </w:r>
+            <w:r>
+              <w:rPr>
+                <w:rFonts w:ascii="Consolas" w:eastAsia="Times New Roman" w:hAnsi="Consolas" w:cs="Times New Roman"/>
+                <w:color w:val="CE9178"/>
+                <w:sz w:val="21"/>
+                <w:szCs w:val="21"/>
+              </w:rPr>
+              <w:t>'</w:t>
+            </w:r>
+            <w:proofErr w:type="spellStart"/>
+            <w:r>
+              <w:rPr>
+                <w:rFonts w:ascii="Consolas" w:eastAsia="Times New Roman" w:hAnsi="Consolas" w:cs="Times New Roman"/>
+                <w:color w:val="CE9178"/>
+                <w:sz w:val="21"/>
+                <w:szCs w:val="21"/>
+              </w:rPr>
+              <w:t>nilai</w:t>
+            </w:r>
+            <w:proofErr w:type="spellEnd"/>
+            <w:r>
+              <w:rPr>
+                <w:rFonts w:ascii="Consolas" w:eastAsia="Times New Roman" w:hAnsi="Consolas" w:cs="Times New Roman"/>
+                <w:color w:val="CE9178"/>
+                <w:sz w:val="21"/>
+                <w:szCs w:val="21"/>
+              </w:rPr>
+              <w:t>'</w:t>
+            </w:r>
+            <w:r>
+              <w:rPr>
+                <w:rFonts w:ascii="Consolas" w:eastAsia="Times New Roman" w:hAnsi="Consolas" w:cs="Times New Roman"/>
+                <w:color w:val="D4D4D4"/>
+                <w:sz w:val="21"/>
+                <w:szCs w:val="21"/>
+              </w:rPr>
+              <w:t>];</w:t>
             </w:r>
           </w:p>
           <w:p>
@@ -8214,71 +8376,49 @@
             <w:r>
               <w:rPr>
                 <w:rFonts w:ascii="Consolas" w:eastAsia="Times New Roman" w:hAnsi="Consolas" w:cs="Times New Roman"/>
-                <w:color w:val="6A9955"/>
-                <w:sz w:val="21"/>
-                <w:szCs w:val="21"/>
-              </w:rPr>
-              <w:t xml:space="preserve">// </w:t>
-            </w:r>
-            <w:proofErr w:type="spellStart"/>
-            <w:r>
-              <w:rPr>
-                <w:rFonts w:ascii="Consolas" w:eastAsia="Times New Roman" w:hAnsi="Consolas" w:cs="Times New Roman"/>
-                <w:color w:val="6A9955"/>
-                <w:sz w:val="21"/>
-                <w:szCs w:val="21"/>
-              </w:rPr>
-              <w:t>Mengambil</w:t>
-            </w:r>
-            <w:proofErr w:type="spellEnd"/>
-            <w:r>
-              <w:rPr>
-                <w:rFonts w:ascii="Consolas" w:eastAsia="Times New Roman" w:hAnsi="Consolas" w:cs="Times New Roman"/>
-                <w:color w:val="6A9955"/>
-                <w:sz w:val="21"/>
-                <w:szCs w:val="21"/>
-              </w:rPr>
-              <w:t xml:space="preserve"> input </w:t>
-            </w:r>
-            <w:proofErr w:type="spellStart"/>
-            <w:r>
-              <w:rPr>
-                <w:rFonts w:ascii="Consolas" w:eastAsia="Times New Roman" w:hAnsi="Consolas" w:cs="Times New Roman"/>
-                <w:color w:val="6A9955"/>
-                <w:sz w:val="21"/>
-                <w:szCs w:val="21"/>
-              </w:rPr>
-              <w:t>dari</w:t>
-            </w:r>
-            <w:proofErr w:type="spellEnd"/>
-            <w:r>
-              <w:rPr>
-                <w:rFonts w:ascii="Consolas" w:eastAsia="Times New Roman" w:hAnsi="Consolas" w:cs="Times New Roman"/>
-                <w:color w:val="6A9955"/>
-                <w:sz w:val="21"/>
-                <w:szCs w:val="21"/>
-              </w:rPr>
-              <w:t xml:space="preserve"> </w:t>
-            </w:r>
-            <w:proofErr w:type="spellStart"/>
-            <w:r>
-              <w:rPr>
-                <w:rFonts w:ascii="Consolas" w:eastAsia="Times New Roman" w:hAnsi="Consolas" w:cs="Times New Roman"/>
-                <w:color w:val="6A9955"/>
-                <w:sz w:val="21"/>
-                <w:szCs w:val="21"/>
-              </w:rPr>
-              <w:t>pengguna</w:t>
-            </w:r>
-            <w:proofErr w:type="spellEnd"/>
-            <w:r>
-              <w:rPr>
-                <w:rFonts w:ascii="Consolas" w:eastAsia="Times New Roman" w:hAnsi="Consolas" w:cs="Times New Roman"/>
-                <w:color w:val="6A9955"/>
-                <w:sz w:val="21"/>
-                <w:szCs w:val="21"/>
-              </w:rPr>
-              <w:t xml:space="preserve"> </w:t>
+                <w:color w:val="9CDCFE"/>
+                <w:sz w:val="21"/>
+                <w:szCs w:val="21"/>
+              </w:rPr>
+              <w:t>$</w:t>
+            </w:r>
+            <w:proofErr w:type="spellStart"/>
+            <w:r>
+              <w:rPr>
+                <w:rFonts w:ascii="Consolas" w:eastAsia="Times New Roman" w:hAnsi="Consolas" w:cs="Times New Roman"/>
+                <w:color w:val="9CDCFE"/>
+                <w:sz w:val="21"/>
+                <w:szCs w:val="21"/>
+              </w:rPr>
+              <w:t>predikat</w:t>
+            </w:r>
+            <w:proofErr w:type="spellEnd"/>
+            <w:r>
+              <w:rPr>
+                <w:rFonts w:ascii="Consolas" w:eastAsia="Times New Roman" w:hAnsi="Consolas" w:cs="Times New Roman"/>
+                <w:color w:val="D4D4D4"/>
+                <w:sz w:val="21"/>
+                <w:szCs w:val="21"/>
+              </w:rPr>
+              <w:t xml:space="preserve"> = </w:t>
+            </w:r>
+            <w:r>
+              <w:rPr>
+                <w:rFonts w:ascii="Consolas" w:eastAsia="Times New Roman" w:hAnsi="Consolas" w:cs="Times New Roman"/>
+                <w:color w:val="CE9178"/>
+                <w:sz w:val="21"/>
+                <w:szCs w:val="21"/>
+              </w:rPr>
+              <w:t>""</w:t>
+            </w:r>
+            <w:r>
+              <w:rPr>
+                <w:rFonts w:ascii="Consolas" w:eastAsia="Times New Roman" w:hAnsi="Consolas" w:cs="Times New Roman"/>
+                <w:color w:val="D4D4D4"/>
+                <w:sz w:val="21"/>
+                <w:szCs w:val="21"/>
+              </w:rPr>
+              <w:t>;</w:t>
             </w:r>
           </w:p>
           <w:p>
@@ -8292,53 +8432,6 @@
                 <w:szCs w:val="21"/>
               </w:rPr>
             </w:pPr>
-            <w:r>
-              <w:rPr>
-                <w:rFonts w:ascii="Consolas" w:eastAsia="Times New Roman" w:hAnsi="Consolas" w:cs="Times New Roman"/>
-                <w:color w:val="9CDCFE"/>
-                <w:sz w:val="21"/>
-                <w:szCs w:val="21"/>
-              </w:rPr>
-              <w:t>$</w:t>
-            </w:r>
-            <w:proofErr w:type="spellStart"/>
-            <w:r>
-              <w:rPr>
-                <w:rFonts w:ascii="Consolas" w:eastAsia="Times New Roman" w:hAnsi="Consolas" w:cs="Times New Roman"/>
-                <w:color w:val="9CDCFE"/>
-                <w:sz w:val="21"/>
-                <w:szCs w:val="21"/>
-              </w:rPr>
-              <w:t>nilai</w:t>
-            </w:r>
-            <w:proofErr w:type="spellEnd"/>
-            <w:r>
-              <w:rPr>
-                <w:rFonts w:ascii="Consolas" w:eastAsia="Times New Roman" w:hAnsi="Consolas" w:cs="Times New Roman"/>
-                <w:color w:val="D4D4D4"/>
-                <w:sz w:val="21"/>
-                <w:szCs w:val="21"/>
-              </w:rPr>
-              <w:t xml:space="preserve"> = </w:t>
-            </w:r>
-            <w:r>
-              <w:rPr>
-                <w:rFonts w:ascii="Consolas" w:eastAsia="Times New Roman" w:hAnsi="Consolas" w:cs="Times New Roman"/>
-                <w:color w:val="B5CEA8"/>
-                <w:sz w:val="21"/>
-                <w:szCs w:val="21"/>
-              </w:rPr>
-              <w:t>90</w:t>
-            </w:r>
-            <w:r>
-              <w:rPr>
-                <w:rFonts w:ascii="Consolas" w:eastAsia="Times New Roman" w:hAnsi="Consolas" w:cs="Times New Roman"/>
-                <w:color w:val="D4D4D4"/>
-                <w:sz w:val="21"/>
-                <w:szCs w:val="21"/>
-              </w:rPr>
-              <w:t>;</w:t>
-            </w:r>
           </w:p>
           <w:p>
             <w:pPr>
@@ -8354,50 +8447,83 @@
             <w:r>
               <w:rPr>
                 <w:rFonts w:ascii="Consolas" w:eastAsia="Times New Roman" w:hAnsi="Consolas" w:cs="Times New Roman"/>
-                <w:color w:val="9CDCFE"/>
-                <w:sz w:val="21"/>
-                <w:szCs w:val="21"/>
-              </w:rPr>
-              <w:t>$</w:t>
-            </w:r>
-            <w:proofErr w:type="spellStart"/>
-            <w:r>
-              <w:rPr>
-                <w:rFonts w:ascii="Consolas" w:eastAsia="Times New Roman" w:hAnsi="Consolas" w:cs="Times New Roman"/>
-                <w:color w:val="9CDCFE"/>
+                <w:color w:val="6A9955"/>
+                <w:sz w:val="21"/>
+                <w:szCs w:val="21"/>
+              </w:rPr>
+              <w:t xml:space="preserve">// </w:t>
+            </w:r>
+            <w:proofErr w:type="spellStart"/>
+            <w:r>
+              <w:rPr>
+                <w:rFonts w:ascii="Consolas" w:eastAsia="Times New Roman" w:hAnsi="Consolas" w:cs="Times New Roman"/>
+                <w:color w:val="6A9955"/>
+                <w:sz w:val="21"/>
+                <w:szCs w:val="21"/>
+              </w:rPr>
+              <w:t>Menentukan</w:t>
+            </w:r>
+            <w:proofErr w:type="spellEnd"/>
+            <w:r>
+              <w:rPr>
+                <w:rFonts w:ascii="Consolas" w:eastAsia="Times New Roman" w:hAnsi="Consolas" w:cs="Times New Roman"/>
+                <w:color w:val="6A9955"/>
+                <w:sz w:val="21"/>
+                <w:szCs w:val="21"/>
+              </w:rPr>
+              <w:t xml:space="preserve"> </w:t>
+            </w:r>
+            <w:proofErr w:type="spellStart"/>
+            <w:r>
+              <w:rPr>
+                <w:rFonts w:ascii="Consolas" w:eastAsia="Times New Roman" w:hAnsi="Consolas" w:cs="Times New Roman"/>
+                <w:color w:val="6A9955"/>
+                <w:sz w:val="21"/>
+                <w:szCs w:val="21"/>
+              </w:rPr>
+              <w:t>predikat</w:t>
+            </w:r>
+            <w:proofErr w:type="spellEnd"/>
+            <w:r>
+              <w:rPr>
+                <w:rFonts w:ascii="Consolas" w:eastAsia="Times New Roman" w:hAnsi="Consolas" w:cs="Times New Roman"/>
+                <w:color w:val="6A9955"/>
+                <w:sz w:val="21"/>
+                <w:szCs w:val="21"/>
+              </w:rPr>
+              <w:t xml:space="preserve"> </w:t>
+            </w:r>
+            <w:proofErr w:type="spellStart"/>
+            <w:r>
+              <w:rPr>
+                <w:rFonts w:ascii="Consolas" w:eastAsia="Times New Roman" w:hAnsi="Consolas" w:cs="Times New Roman"/>
+                <w:color w:val="6A9955"/>
+                <w:sz w:val="21"/>
+                <w:szCs w:val="21"/>
+              </w:rPr>
+              <w:t>berdasarkan</w:t>
+            </w:r>
+            <w:proofErr w:type="spellEnd"/>
+            <w:r>
+              <w:rPr>
+                <w:rFonts w:ascii="Consolas" w:eastAsia="Times New Roman" w:hAnsi="Consolas" w:cs="Times New Roman"/>
+                <w:color w:val="6A9955"/>
+                <w:sz w:val="21"/>
+                <w:szCs w:val="21"/>
+              </w:rPr>
+              <w:t xml:space="preserve"> </w:t>
+            </w:r>
+            <w:proofErr w:type="spellStart"/>
+            <w:r>
+              <w:rPr>
+                <w:rFonts w:ascii="Consolas" w:eastAsia="Times New Roman" w:hAnsi="Consolas" w:cs="Times New Roman"/>
+                <w:color w:val="6A9955"/>
                 <w:sz w:val="21"/>
                 <w:szCs w:val="21"/>
               </w:rPr>
               <w:t>nilai</w:t>
             </w:r>
             <w:proofErr w:type="spellEnd"/>
-            <w:r>
-              <w:rPr>
-                <w:rFonts w:ascii="Consolas" w:eastAsia="Times New Roman" w:hAnsi="Consolas" w:cs="Times New Roman"/>
-                <w:color w:val="D4D4D4"/>
-                <w:sz w:val="21"/>
-                <w:szCs w:val="21"/>
-              </w:rPr>
-              <w:t xml:space="preserve"> = </w:t>
-            </w:r>
-            <w:r>
-              <w:rPr>
-                <w:rFonts w:ascii="Consolas" w:eastAsia="Times New Roman" w:hAnsi="Consolas" w:cs="Times New Roman"/>
-                <w:color w:val="B5CEA8"/>
-                <w:sz w:val="21"/>
-                <w:szCs w:val="21"/>
-              </w:rPr>
-              <w:t>80</w:t>
-            </w:r>
-            <w:r>
-              <w:rPr>
-                <w:rFonts w:ascii="Consolas" w:eastAsia="Times New Roman" w:hAnsi="Consolas" w:cs="Times New Roman"/>
-                <w:color w:val="D4D4D4"/>
-                <w:sz w:val="21"/>
-                <w:szCs w:val="21"/>
-              </w:rPr>
-              <w:t xml:space="preserve">; </w:t>
-            </w:r>
           </w:p>
           <w:p>
             <w:pPr>
@@ -8413,6 +8539,24 @@
             <w:r>
               <w:rPr>
                 <w:rFonts w:ascii="Consolas" w:eastAsia="Times New Roman" w:hAnsi="Consolas" w:cs="Times New Roman"/>
+                <w:color w:val="C586C0"/>
+                <w:sz w:val="21"/>
+                <w:szCs w:val="21"/>
+              </w:rPr>
+              <w:t>if</w:t>
+            </w:r>
+            <w:r>
+              <w:rPr>
+                <w:rFonts w:ascii="Consolas" w:eastAsia="Times New Roman" w:hAnsi="Consolas" w:cs="Times New Roman"/>
+                <w:color w:val="D4D4D4"/>
+                <w:sz w:val="21"/>
+                <w:szCs w:val="21"/>
+              </w:rPr>
+              <w:t xml:space="preserve"> (</w:t>
+            </w:r>
+            <w:r>
+              <w:rPr>
+                <w:rFonts w:ascii="Consolas" w:eastAsia="Times New Roman" w:hAnsi="Consolas" w:cs="Times New Roman"/>
                 <w:color w:val="9CDCFE"/>
                 <w:sz w:val="21"/>
                 <w:szCs w:val="21"/>
@@ -8437,7 +8581,7 @@
                 <w:sz w:val="21"/>
                 <w:szCs w:val="21"/>
               </w:rPr>
-              <w:t xml:space="preserve"> = </w:t>
+              <w:t xml:space="preserve"> &gt;= </w:t>
             </w:r>
             <w:r>
               <w:rPr>
@@ -8446,7 +8590,7 @@
                 <w:sz w:val="21"/>
                 <w:szCs w:val="21"/>
               </w:rPr>
-              <w:t>70</w:t>
+              <w:t>90</w:t>
             </w:r>
             <w:r>
               <w:rPr>
@@ -8455,7 +8599,7 @@
                 <w:sz w:val="21"/>
                 <w:szCs w:val="21"/>
               </w:rPr>
-              <w:t xml:space="preserve">; </w:t>
+              <w:t>) {</w:t>
             </w:r>
           </w:p>
           <w:p>
@@ -8472,6 +8616,15 @@
             <w:r>
               <w:rPr>
                 <w:rFonts w:ascii="Consolas" w:eastAsia="Times New Roman" w:hAnsi="Consolas" w:cs="Times New Roman"/>
+                <w:color w:val="D4D4D4"/>
+                <w:sz w:val="21"/>
+                <w:szCs w:val="21"/>
+              </w:rPr>
+              <w:t xml:space="preserve">    </w:t>
+            </w:r>
+            <w:r>
+              <w:rPr>
+                <w:rFonts w:ascii="Consolas" w:eastAsia="Times New Roman" w:hAnsi="Consolas" w:cs="Times New Roman"/>
                 <w:color w:val="9CDCFE"/>
                 <w:sz w:val="21"/>
                 <w:szCs w:val="21"/>
@@ -8486,7 +8639,7 @@
                 <w:sz w:val="21"/>
                 <w:szCs w:val="21"/>
               </w:rPr>
-              <w:t>nilai</w:t>
+              <w:t>predikat</w:t>
             </w:r>
             <w:proofErr w:type="spellEnd"/>
             <w:r>
@@ -8501,11 +8654,11 @@
             <w:r>
               <w:rPr>
                 <w:rFonts w:ascii="Consolas" w:eastAsia="Times New Roman" w:hAnsi="Consolas" w:cs="Times New Roman"/>
-                <w:color w:val="B5CEA8"/>
-                <w:sz w:val="21"/>
-                <w:szCs w:val="21"/>
-              </w:rPr>
-              <w:t>60</w:t>
+                <w:color w:val="CE9178"/>
+                <w:sz w:val="21"/>
+                <w:szCs w:val="21"/>
+              </w:rPr>
+              <w:t>"A"</w:t>
             </w:r>
             <w:r>
               <w:rPr>
@@ -8531,6 +8684,35 @@
             <w:r>
               <w:rPr>
                 <w:rFonts w:ascii="Consolas" w:eastAsia="Times New Roman" w:hAnsi="Consolas" w:cs="Times New Roman"/>
+                <w:color w:val="D4D4D4"/>
+                <w:sz w:val="21"/>
+                <w:szCs w:val="21"/>
+              </w:rPr>
+              <w:t xml:space="preserve">} </w:t>
+            </w:r>
+            <w:proofErr w:type="spellStart"/>
+            <w:r>
+              <w:rPr>
+                <w:rFonts w:ascii="Consolas" w:eastAsia="Times New Roman" w:hAnsi="Consolas" w:cs="Times New Roman"/>
+                <w:color w:val="C586C0"/>
+                <w:sz w:val="21"/>
+                <w:szCs w:val="21"/>
+              </w:rPr>
+              <w:t>elseif</w:t>
+            </w:r>
+            <w:proofErr w:type="spellEnd"/>
+            <w:r>
+              <w:rPr>
+                <w:rFonts w:ascii="Consolas" w:eastAsia="Times New Roman" w:hAnsi="Consolas" w:cs="Times New Roman"/>
+                <w:color w:val="D4D4D4"/>
+                <w:sz w:val="21"/>
+                <w:szCs w:val="21"/>
+              </w:rPr>
+              <w:t xml:space="preserve"> (</w:t>
+            </w:r>
+            <w:r>
+              <w:rPr>
+                <w:rFonts w:ascii="Consolas" w:eastAsia="Times New Roman" w:hAnsi="Consolas" w:cs="Times New Roman"/>
                 <w:color w:val="9CDCFE"/>
                 <w:sz w:val="21"/>
                 <w:szCs w:val="21"/>
@@ -8555,7 +8737,7 @@
                 <w:sz w:val="21"/>
                 <w:szCs w:val="21"/>
               </w:rPr>
-              <w:t xml:space="preserve"> = </w:t>
+              <w:t xml:space="preserve"> &gt;= </w:t>
             </w:r>
             <w:r>
               <w:rPr>
@@ -8564,7 +8746,7 @@
                 <w:sz w:val="21"/>
                 <w:szCs w:val="21"/>
               </w:rPr>
-              <w:t>50</w:t>
+              <w:t>80</w:t>
             </w:r>
             <w:r>
               <w:rPr>
@@ -8573,7 +8755,7 @@
                 <w:sz w:val="21"/>
                 <w:szCs w:val="21"/>
               </w:rPr>
-              <w:t>;</w:t>
+              <w:t>) {</w:t>
             </w:r>
           </w:p>
           <w:p>
@@ -8590,43 +8772,59 @@
             <w:r>
               <w:rPr>
                 <w:rFonts w:ascii="Consolas" w:eastAsia="Times New Roman" w:hAnsi="Consolas" w:cs="Times New Roman"/>
-                <w:color w:val="6A9955"/>
-                <w:sz w:val="21"/>
-                <w:szCs w:val="21"/>
-              </w:rPr>
-              <w:t xml:space="preserve">// </w:t>
-            </w:r>
-            <w:proofErr w:type="spellStart"/>
-            <w:r>
-              <w:rPr>
-                <w:rFonts w:ascii="Consolas" w:eastAsia="Times New Roman" w:hAnsi="Consolas" w:cs="Times New Roman"/>
-                <w:color w:val="6A9955"/>
-                <w:sz w:val="21"/>
-                <w:szCs w:val="21"/>
-              </w:rPr>
-              <w:t>Menghitung</w:t>
-            </w:r>
-            <w:proofErr w:type="spellEnd"/>
-            <w:r>
-              <w:rPr>
-                <w:rFonts w:ascii="Consolas" w:eastAsia="Times New Roman" w:hAnsi="Consolas" w:cs="Times New Roman"/>
-                <w:color w:val="6A9955"/>
-                <w:sz w:val="21"/>
-                <w:szCs w:val="21"/>
-              </w:rPr>
-              <w:t xml:space="preserve"> rata-rata </w:t>
-            </w:r>
-            <w:proofErr w:type="spellStart"/>
-            <w:r>
-              <w:rPr>
-                <w:rFonts w:ascii="Consolas" w:eastAsia="Times New Roman" w:hAnsi="Consolas" w:cs="Times New Roman"/>
-                <w:color w:val="6A9955"/>
-                <w:sz w:val="21"/>
-                <w:szCs w:val="21"/>
-              </w:rPr>
-              <w:t>nilai</w:t>
-            </w:r>
-            <w:proofErr w:type="spellEnd"/>
+                <w:color w:val="D4D4D4"/>
+                <w:sz w:val="21"/>
+                <w:szCs w:val="21"/>
+              </w:rPr>
+              <w:t xml:space="preserve">    </w:t>
+            </w:r>
+            <w:r>
+              <w:rPr>
+                <w:rFonts w:ascii="Consolas" w:eastAsia="Times New Roman" w:hAnsi="Consolas" w:cs="Times New Roman"/>
+                <w:color w:val="9CDCFE"/>
+                <w:sz w:val="21"/>
+                <w:szCs w:val="21"/>
+              </w:rPr>
+              <w:t>$</w:t>
+            </w:r>
+            <w:proofErr w:type="spellStart"/>
+            <w:r>
+              <w:rPr>
+                <w:rFonts w:ascii="Consolas" w:eastAsia="Times New Roman" w:hAnsi="Consolas" w:cs="Times New Roman"/>
+                <w:color w:val="9CDCFE"/>
+                <w:sz w:val="21"/>
+                <w:szCs w:val="21"/>
+              </w:rPr>
+              <w:t>predikat</w:t>
+            </w:r>
+            <w:proofErr w:type="spellEnd"/>
+            <w:r>
+              <w:rPr>
+                <w:rFonts w:ascii="Consolas" w:eastAsia="Times New Roman" w:hAnsi="Consolas" w:cs="Times New Roman"/>
+                <w:color w:val="D4D4D4"/>
+                <w:sz w:val="21"/>
+                <w:szCs w:val="21"/>
+              </w:rPr>
+              <w:t xml:space="preserve"> = </w:t>
+            </w:r>
+            <w:r>
+              <w:rPr>
+                <w:rFonts w:ascii="Consolas" w:eastAsia="Times New Roman" w:hAnsi="Consolas" w:cs="Times New Roman"/>
+                <w:color w:val="CE9178"/>
+                <w:sz w:val="21"/>
+                <w:szCs w:val="21"/>
+              </w:rPr>
+              <w:t>"B"</w:t>
+            </w:r>
+            <w:r>
+              <w:rPr>
+                <w:rFonts w:ascii="Consolas" w:eastAsia="Times New Roman" w:hAnsi="Consolas" w:cs="Times New Roman"/>
+                <w:color w:val="D4D4D4"/>
+                <w:sz w:val="21"/>
+                <w:szCs w:val="21"/>
+              </w:rPr>
+              <w:t>;</w:t>
+            </w:r>
           </w:p>
           <w:p>
             <w:pPr>
@@ -8642,6 +8840,35 @@
             <w:r>
               <w:rPr>
                 <w:rFonts w:ascii="Consolas" w:eastAsia="Times New Roman" w:hAnsi="Consolas" w:cs="Times New Roman"/>
+                <w:color w:val="D4D4D4"/>
+                <w:sz w:val="21"/>
+                <w:szCs w:val="21"/>
+              </w:rPr>
+              <w:t xml:space="preserve">} </w:t>
+            </w:r>
+            <w:proofErr w:type="spellStart"/>
+            <w:r>
+              <w:rPr>
+                <w:rFonts w:ascii="Consolas" w:eastAsia="Times New Roman" w:hAnsi="Consolas" w:cs="Times New Roman"/>
+                <w:color w:val="C586C0"/>
+                <w:sz w:val="21"/>
+                <w:szCs w:val="21"/>
+              </w:rPr>
+              <w:t>elseif</w:t>
+            </w:r>
+            <w:proofErr w:type="spellEnd"/>
+            <w:r>
+              <w:rPr>
+                <w:rFonts w:ascii="Consolas" w:eastAsia="Times New Roman" w:hAnsi="Consolas" w:cs="Times New Roman"/>
+                <w:color w:val="D4D4D4"/>
+                <w:sz w:val="21"/>
+                <w:szCs w:val="21"/>
+              </w:rPr>
+              <w:t xml:space="preserve"> (</w:t>
+            </w:r>
+            <w:r>
+              <w:rPr>
+                <w:rFonts w:ascii="Consolas" w:eastAsia="Times New Roman" w:hAnsi="Consolas" w:cs="Times New Roman"/>
                 <w:color w:val="9CDCFE"/>
                 <w:sz w:val="21"/>
                 <w:szCs w:val="21"/>
@@ -8656,7 +8883,7 @@
                 <w:sz w:val="21"/>
                 <w:szCs w:val="21"/>
               </w:rPr>
-              <w:t>rata_rata</w:t>
+              <w:t>nilai</w:t>
             </w:r>
             <w:proofErr w:type="spellEnd"/>
             <w:r>
@@ -8666,7 +8893,7 @@
                 <w:sz w:val="21"/>
                 <w:szCs w:val="21"/>
               </w:rPr>
-              <w:t xml:space="preserve"> = (</w:t>
+              <w:t xml:space="preserve"> &gt;= </w:t>
             </w:r>
             <w:r>
               <w:rPr>
@@ -8675,7 +8902,7 @@
                 <w:sz w:val="21"/>
                 <w:szCs w:val="21"/>
               </w:rPr>
-              <w:t>450</w:t>
+              <w:t>70</w:t>
             </w:r>
             <w:r>
               <w:rPr>
@@ -8684,25 +8911,7 @@
                 <w:sz w:val="21"/>
                 <w:szCs w:val="21"/>
               </w:rPr>
-              <w:t xml:space="preserve">) / </w:t>
-            </w:r>
-            <w:r>
-              <w:rPr>
-                <w:rFonts w:ascii="Consolas" w:eastAsia="Times New Roman" w:hAnsi="Consolas" w:cs="Times New Roman"/>
-                <w:color w:val="B5CEA8"/>
-                <w:sz w:val="21"/>
-                <w:szCs w:val="21"/>
-              </w:rPr>
-              <w:t>5</w:t>
-            </w:r>
-            <w:r>
-              <w:rPr>
-                <w:rFonts w:ascii="Consolas" w:eastAsia="Times New Roman" w:hAnsi="Consolas" w:cs="Times New Roman"/>
-                <w:color w:val="D4D4D4"/>
-                <w:sz w:val="21"/>
-                <w:szCs w:val="21"/>
-              </w:rPr>
-              <w:t>;</w:t>
+              <w:t>) {</w:t>
             </w:r>
           </w:p>
           <w:p>
@@ -8719,43 +8928,59 @@
             <w:r>
               <w:rPr>
                 <w:rFonts w:ascii="Consolas" w:eastAsia="Times New Roman" w:hAnsi="Consolas" w:cs="Times New Roman"/>
-                <w:color w:val="6A9955"/>
-                <w:sz w:val="21"/>
-                <w:szCs w:val="21"/>
-              </w:rPr>
-              <w:t xml:space="preserve">// </w:t>
-            </w:r>
-            <w:proofErr w:type="spellStart"/>
-            <w:r>
-              <w:rPr>
-                <w:rFonts w:ascii="Consolas" w:eastAsia="Times New Roman" w:hAnsi="Consolas" w:cs="Times New Roman"/>
-                <w:color w:val="6A9955"/>
-                <w:sz w:val="21"/>
-                <w:szCs w:val="21"/>
-              </w:rPr>
-              <w:t>Menentukan</w:t>
-            </w:r>
-            <w:proofErr w:type="spellEnd"/>
-            <w:r>
-              <w:rPr>
-                <w:rFonts w:ascii="Consolas" w:eastAsia="Times New Roman" w:hAnsi="Consolas" w:cs="Times New Roman"/>
-                <w:color w:val="6A9955"/>
-                <w:sz w:val="21"/>
-                <w:szCs w:val="21"/>
-              </w:rPr>
-              <w:t xml:space="preserve"> </w:t>
-            </w:r>
-            <w:proofErr w:type="spellStart"/>
-            <w:r>
-              <w:rPr>
-                <w:rFonts w:ascii="Consolas" w:eastAsia="Times New Roman" w:hAnsi="Consolas" w:cs="Times New Roman"/>
-                <w:color w:val="6A9955"/>
-                <w:sz w:val="21"/>
-                <w:szCs w:val="21"/>
-              </w:rPr>
-              <w:t>kelulusan</w:t>
-            </w:r>
-            <w:proofErr w:type="spellEnd"/>
+                <w:color w:val="D4D4D4"/>
+                <w:sz w:val="21"/>
+                <w:szCs w:val="21"/>
+              </w:rPr>
+              <w:t xml:space="preserve">    </w:t>
+            </w:r>
+            <w:r>
+              <w:rPr>
+                <w:rFonts w:ascii="Consolas" w:eastAsia="Times New Roman" w:hAnsi="Consolas" w:cs="Times New Roman"/>
+                <w:color w:val="9CDCFE"/>
+                <w:sz w:val="21"/>
+                <w:szCs w:val="21"/>
+              </w:rPr>
+              <w:t>$</w:t>
+            </w:r>
+            <w:proofErr w:type="spellStart"/>
+            <w:r>
+              <w:rPr>
+                <w:rFonts w:ascii="Consolas" w:eastAsia="Times New Roman" w:hAnsi="Consolas" w:cs="Times New Roman"/>
+                <w:color w:val="9CDCFE"/>
+                <w:sz w:val="21"/>
+                <w:szCs w:val="21"/>
+              </w:rPr>
+              <w:t>predikat</w:t>
+            </w:r>
+            <w:proofErr w:type="spellEnd"/>
+            <w:r>
+              <w:rPr>
+                <w:rFonts w:ascii="Consolas" w:eastAsia="Times New Roman" w:hAnsi="Consolas" w:cs="Times New Roman"/>
+                <w:color w:val="D4D4D4"/>
+                <w:sz w:val="21"/>
+                <w:szCs w:val="21"/>
+              </w:rPr>
+              <w:t xml:space="preserve"> = </w:t>
+            </w:r>
+            <w:r>
+              <w:rPr>
+                <w:rFonts w:ascii="Consolas" w:eastAsia="Times New Roman" w:hAnsi="Consolas" w:cs="Times New Roman"/>
+                <w:color w:val="CE9178"/>
+                <w:sz w:val="21"/>
+                <w:szCs w:val="21"/>
+              </w:rPr>
+              <w:t>"C"</w:t>
+            </w:r>
+            <w:r>
+              <w:rPr>
+                <w:rFonts w:ascii="Consolas" w:eastAsia="Times New Roman" w:hAnsi="Consolas" w:cs="Times New Roman"/>
+                <w:color w:val="D4D4D4"/>
+                <w:sz w:val="21"/>
+                <w:szCs w:val="21"/>
+              </w:rPr>
+              <w:t>;</w:t>
+            </w:r>
           </w:p>
           <w:p>
             <w:pPr>
@@ -8771,11 +8996,78 @@
             <w:r>
               <w:rPr>
                 <w:rFonts w:ascii="Consolas" w:eastAsia="Times New Roman" w:hAnsi="Consolas" w:cs="Times New Roman"/>
-                <w:color w:val="DCDCAA"/>
-                <w:sz w:val="21"/>
-                <w:szCs w:val="21"/>
-              </w:rPr>
-              <w:t>echo</w:t>
+                <w:color w:val="D4D4D4"/>
+                <w:sz w:val="21"/>
+                <w:szCs w:val="21"/>
+              </w:rPr>
+              <w:t xml:space="preserve">} </w:t>
+            </w:r>
+            <w:proofErr w:type="spellStart"/>
+            <w:r>
+              <w:rPr>
+                <w:rFonts w:ascii="Consolas" w:eastAsia="Times New Roman" w:hAnsi="Consolas" w:cs="Times New Roman"/>
+                <w:color w:val="C586C0"/>
+                <w:sz w:val="21"/>
+                <w:szCs w:val="21"/>
+              </w:rPr>
+              <w:t>elseif</w:t>
+            </w:r>
+            <w:proofErr w:type="spellEnd"/>
+            <w:r>
+              <w:rPr>
+                <w:rFonts w:ascii="Consolas" w:eastAsia="Times New Roman" w:hAnsi="Consolas" w:cs="Times New Roman"/>
+                <w:color w:val="D4D4D4"/>
+                <w:sz w:val="21"/>
+                <w:szCs w:val="21"/>
+              </w:rPr>
+              <w:t xml:space="preserve"> (</w:t>
+            </w:r>
+            <w:r>
+              <w:rPr>
+                <w:rFonts w:ascii="Consolas" w:eastAsia="Times New Roman" w:hAnsi="Consolas" w:cs="Times New Roman"/>
+                <w:color w:val="9CDCFE"/>
+                <w:sz w:val="21"/>
+                <w:szCs w:val="21"/>
+              </w:rPr>
+              <w:t>$</w:t>
+            </w:r>
+            <w:proofErr w:type="spellStart"/>
+            <w:r>
+              <w:rPr>
+                <w:rFonts w:ascii="Consolas" w:eastAsia="Times New Roman" w:hAnsi="Consolas" w:cs="Times New Roman"/>
+                <w:color w:val="9CDCFE"/>
+                <w:sz w:val="21"/>
+                <w:szCs w:val="21"/>
+              </w:rPr>
+              <w:t>nilai</w:t>
+            </w:r>
+            <w:proofErr w:type="spellEnd"/>
+            <w:r>
+              <w:rPr>
+                <w:rFonts w:ascii="Consolas" w:eastAsia="Times New Roman" w:hAnsi="Consolas" w:cs="Times New Roman"/>
+                <w:color w:val="D4D4D4"/>
+                <w:sz w:val="21"/>
+                <w:szCs w:val="21"/>
+              </w:rPr>
+              <w:t xml:space="preserve"> &gt;= </w:t>
+            </w:r>
+            <w:r>
+              <w:rPr>
+                <w:rFonts w:ascii="Consolas" w:eastAsia="Times New Roman" w:hAnsi="Consolas" w:cs="Times New Roman"/>
+                <w:color w:val="B5CEA8"/>
+                <w:sz w:val="21"/>
+                <w:szCs w:val="21"/>
+              </w:rPr>
+              <w:t>60</w:t>
+            </w:r>
+            <w:r>
+              <w:rPr>
+                <w:rFonts w:ascii="Consolas" w:eastAsia="Times New Roman" w:hAnsi="Consolas" w:cs="Times New Roman"/>
+                <w:color w:val="D4D4D4"/>
+                <w:sz w:val="21"/>
+                <w:szCs w:val="21"/>
+              </w:rPr>
+              <w:t>) {</w:t>
             </w:r>
           </w:p>
           <w:p>
@@ -8792,11 +9084,58 @@
             <w:r>
               <w:rPr>
                 <w:rFonts w:ascii="Consolas" w:eastAsia="Times New Roman" w:hAnsi="Consolas" w:cs="Times New Roman"/>
+                <w:color w:val="D4D4D4"/>
+                <w:sz w:val="21"/>
+                <w:szCs w:val="21"/>
+              </w:rPr>
+              <w:t xml:space="preserve">    </w:t>
+            </w:r>
+            <w:r>
+              <w:rPr>
+                <w:rFonts w:ascii="Consolas" w:eastAsia="Times New Roman" w:hAnsi="Consolas" w:cs="Times New Roman"/>
+                <w:color w:val="9CDCFE"/>
+                <w:sz w:val="21"/>
+                <w:szCs w:val="21"/>
+              </w:rPr>
+              <w:t>$</w:t>
+            </w:r>
+            <w:proofErr w:type="spellStart"/>
+            <w:r>
+              <w:rPr>
+                <w:rFonts w:ascii="Consolas" w:eastAsia="Times New Roman" w:hAnsi="Consolas" w:cs="Times New Roman"/>
+                <w:color w:val="9CDCFE"/>
+                <w:sz w:val="21"/>
+                <w:szCs w:val="21"/>
+              </w:rPr>
+              <w:t>predikat</w:t>
+            </w:r>
+            <w:proofErr w:type="spellEnd"/>
+            <w:r>
+              <w:rPr>
+                <w:rFonts w:ascii="Consolas" w:eastAsia="Times New Roman" w:hAnsi="Consolas" w:cs="Times New Roman"/>
+                <w:color w:val="D4D4D4"/>
+                <w:sz w:val="21"/>
+                <w:szCs w:val="21"/>
+              </w:rPr>
+              <w:t xml:space="preserve"> = </w:t>
+            </w:r>
+            <w:r>
+              <w:rPr>
+                <w:rFonts w:ascii="Consolas" w:eastAsia="Times New Roman" w:hAnsi="Consolas" w:cs="Times New Roman"/>
                 <w:color w:val="CE9178"/>
                 <w:sz w:val="21"/>
                 <w:szCs w:val="21"/>
               </w:rPr>
-              <w:t>"</w:t>
+              <w:t>"D"</w:t>
+            </w:r>
+            <w:r>
+              <w:rPr>
+                <w:rFonts w:ascii="Consolas" w:eastAsia="Times New Roman" w:hAnsi="Consolas" w:cs="Times New Roman"/>
+                <w:color w:val="D4D4D4"/>
+                <w:sz w:val="21"/>
+                <w:szCs w:val="21"/>
+              </w:rPr>
+              <w:t>;</w:t>
             </w:r>
           </w:p>
           <w:p>
@@ -8813,51 +9152,29 @@
             <w:r>
               <w:rPr>
                 <w:rFonts w:ascii="Consolas" w:eastAsia="Times New Roman" w:hAnsi="Consolas" w:cs="Times New Roman"/>
-                <w:color w:val="CE9178"/>
-                <w:sz w:val="21"/>
-                <w:szCs w:val="21"/>
-              </w:rPr>
-              <w:t>&lt;h1&gt;</w:t>
-            </w:r>
-            <w:proofErr w:type="spellStart"/>
-            <w:r>
-              <w:rPr>
-                <w:rFonts w:ascii="Consolas" w:eastAsia="Times New Roman" w:hAnsi="Consolas" w:cs="Times New Roman"/>
-                <w:color w:val="CE9178"/>
-                <w:sz w:val="21"/>
-                <w:szCs w:val="21"/>
-              </w:rPr>
-              <w:t>Kelulusan</w:t>
-            </w:r>
-            <w:proofErr w:type="spellEnd"/>
-            <w:r>
-              <w:rPr>
-                <w:rFonts w:ascii="Consolas" w:eastAsia="Times New Roman" w:hAnsi="Consolas" w:cs="Times New Roman"/>
-                <w:color w:val="CE9178"/>
-                <w:sz w:val="21"/>
-                <w:szCs w:val="21"/>
-              </w:rPr>
-              <w:t xml:space="preserve"> </w:t>
-            </w:r>
-            <w:proofErr w:type="spellStart"/>
-            <w:r>
-              <w:rPr>
-                <w:rFonts w:ascii="Consolas" w:eastAsia="Times New Roman" w:hAnsi="Consolas" w:cs="Times New Roman"/>
-                <w:color w:val="CE9178"/>
-                <w:sz w:val="21"/>
-                <w:szCs w:val="21"/>
-              </w:rPr>
-              <w:t>Nilai</w:t>
-            </w:r>
-            <w:proofErr w:type="spellEnd"/>
-            <w:r>
-              <w:rPr>
-                <w:rFonts w:ascii="Consolas" w:eastAsia="Times New Roman" w:hAnsi="Consolas" w:cs="Times New Roman"/>
-                <w:color w:val="CE9178"/>
-                <w:sz w:val="21"/>
-                <w:szCs w:val="21"/>
-              </w:rPr>
-              <w:t>&lt;/h1&gt;</w:t>
+                <w:color w:val="D4D4D4"/>
+                <w:sz w:val="21"/>
+                <w:szCs w:val="21"/>
+              </w:rPr>
+              <w:t xml:space="preserve">} </w:t>
+            </w:r>
+            <w:r>
+              <w:rPr>
+                <w:rFonts w:ascii="Consolas" w:eastAsia="Times New Roman" w:hAnsi="Consolas" w:cs="Times New Roman"/>
+                <w:color w:val="C586C0"/>
+                <w:sz w:val="21"/>
+                <w:szCs w:val="21"/>
+              </w:rPr>
+              <w:t>else</w:t>
+            </w:r>
+            <w:r>
+              <w:rPr>
+                <w:rFonts w:ascii="Consolas" w:eastAsia="Times New Roman" w:hAnsi="Consolas" w:cs="Times New Roman"/>
+                <w:color w:val="D4D4D4"/>
+                <w:sz w:val="21"/>
+                <w:szCs w:val="21"/>
+              </w:rPr>
+              <w:t xml:space="preserve"> {</w:t>
             </w:r>
           </w:p>
           <w:p>
@@ -8874,11 +9191,69 @@
             <w:r>
               <w:rPr>
                 <w:rFonts w:ascii="Consolas" w:eastAsia="Times New Roman" w:hAnsi="Consolas" w:cs="Times New Roman"/>
+                <w:color w:val="D4D4D4"/>
+                <w:sz w:val="21"/>
+                <w:szCs w:val="21"/>
+              </w:rPr>
+              <w:t xml:space="preserve">    </w:t>
+            </w:r>
+            <w:r>
+              <w:rPr>
+                <w:rFonts w:ascii="Consolas" w:eastAsia="Times New Roman" w:hAnsi="Consolas" w:cs="Times New Roman"/>
+                <w:color w:val="9CDCFE"/>
+                <w:sz w:val="21"/>
+                <w:szCs w:val="21"/>
+              </w:rPr>
+              <w:t>$</w:t>
+            </w:r>
+            <w:proofErr w:type="spellStart"/>
+            <w:r>
+              <w:rPr>
+                <w:rFonts w:ascii="Consolas" w:eastAsia="Times New Roman" w:hAnsi="Consolas" w:cs="Times New Roman"/>
+                <w:color w:val="9CDCFE"/>
+                <w:sz w:val="21"/>
+                <w:szCs w:val="21"/>
+              </w:rPr>
+              <w:t>predikat</w:t>
+            </w:r>
+            <w:proofErr w:type="spellEnd"/>
+            <w:r>
+              <w:rPr>
+                <w:rFonts w:ascii="Consolas" w:eastAsia="Times New Roman" w:hAnsi="Consolas" w:cs="Times New Roman"/>
+                <w:color w:val="D4D4D4"/>
+                <w:sz w:val="21"/>
+                <w:szCs w:val="21"/>
+              </w:rPr>
+              <w:t xml:space="preserve"> = </w:t>
+            </w:r>
+            <w:r>
+              <w:rPr>
+                <w:rFonts w:ascii="Consolas" w:eastAsia="Times New Roman" w:hAnsi="Consolas" w:cs="Times New Roman"/>
                 <w:color w:val="CE9178"/>
                 <w:sz w:val="21"/>
                 <w:szCs w:val="21"/>
               </w:rPr>
               <w:t>"</w:t>
+            </w:r>
+            <w:proofErr w:type="spellStart"/>
+            <w:r>
+              <w:rPr>
+                <w:rFonts w:ascii="Consolas" w:eastAsia="Times New Roman" w:hAnsi="Consolas" w:cs="Times New Roman"/>
+                <w:color w:val="CE9178"/>
+                <w:sz w:val="21"/>
+                <w:szCs w:val="21"/>
+              </w:rPr>
+              <w:t>Tidak</w:t>
+            </w:r>
+            <w:proofErr w:type="spellEnd"/>
+            <w:r>
+              <w:rPr>
+                <w:rFonts w:ascii="Consolas" w:eastAsia="Times New Roman" w:hAnsi="Consolas" w:cs="Times New Roman"/>
+                <w:color w:val="CE9178"/>
+                <w:sz w:val="21"/>
+                <w:szCs w:val="21"/>
+              </w:rPr>
+              <w:t xml:space="preserve"> Lulus"</w:t>
             </w:r>
             <w:r>
               <w:rPr>
@@ -8904,78 +9279,11 @@
             <w:r>
               <w:rPr>
                 <w:rFonts w:ascii="Consolas" w:eastAsia="Times New Roman" w:hAnsi="Consolas" w:cs="Times New Roman"/>
-                <w:color w:val="C586C0"/>
-                <w:sz w:val="21"/>
-                <w:szCs w:val="21"/>
-              </w:rPr>
-              <w:t>if</w:t>
-            </w:r>
-            <w:r>
-              <w:rPr>
-                <w:rFonts w:ascii="Consolas" w:eastAsia="Times New Roman" w:hAnsi="Consolas" w:cs="Times New Roman"/>
                 <w:color w:val="D4D4D4"/>
                 <w:sz w:val="21"/>
                 <w:szCs w:val="21"/>
               </w:rPr>
-              <w:t xml:space="preserve"> (</w:t>
-            </w:r>
-            <w:r>
-              <w:rPr>
-                <w:rFonts w:ascii="Consolas" w:eastAsia="Times New Roman" w:hAnsi="Consolas" w:cs="Times New Roman"/>
-                <w:color w:val="9CDCFE"/>
-                <w:sz w:val="21"/>
-                <w:szCs w:val="21"/>
-              </w:rPr>
-              <w:t>$</w:t>
-            </w:r>
-            <w:proofErr w:type="spellStart"/>
-            <w:r>
-              <w:rPr>
-                <w:rFonts w:ascii="Consolas" w:eastAsia="Times New Roman" w:hAnsi="Consolas" w:cs="Times New Roman"/>
-                <w:color w:val="9CDCFE"/>
-                <w:sz w:val="21"/>
-                <w:szCs w:val="21"/>
-              </w:rPr>
-              <w:t>rata_rata</w:t>
-            </w:r>
-            <w:proofErr w:type="spellEnd"/>
-            <w:r>
-              <w:rPr>
-                <w:rFonts w:ascii="Consolas" w:eastAsia="Times New Roman" w:hAnsi="Consolas" w:cs="Times New Roman"/>
-                <w:color w:val="D4D4D4"/>
-                <w:sz w:val="21"/>
-                <w:szCs w:val="21"/>
-              </w:rPr>
-              <w:t xml:space="preserve"> &gt;= </w:t>
-            </w:r>
-            <w:r>
-              <w:rPr>
-                <w:rFonts w:ascii="Consolas" w:eastAsia="Times New Roman" w:hAnsi="Consolas" w:cs="Times New Roman"/>
-                <w:color w:val="9CDCFE"/>
-                <w:sz w:val="21"/>
-                <w:szCs w:val="21"/>
-              </w:rPr>
-              <w:t>$</w:t>
-            </w:r>
-            <w:proofErr w:type="spellStart"/>
-            <w:r>
-              <w:rPr>
-                <w:rFonts w:ascii="Consolas" w:eastAsia="Times New Roman" w:hAnsi="Consolas" w:cs="Times New Roman"/>
-                <w:color w:val="9CDCFE"/>
-                <w:sz w:val="21"/>
-                <w:szCs w:val="21"/>
-              </w:rPr>
-              <w:t>nilai_lulus</w:t>
-            </w:r>
-            <w:proofErr w:type="spellEnd"/>
-            <w:r>
-              <w:rPr>
-                <w:rFonts w:ascii="Consolas" w:eastAsia="Times New Roman" w:hAnsi="Consolas" w:cs="Times New Roman"/>
-                <w:color w:val="D4D4D4"/>
-                <w:sz w:val="21"/>
-                <w:szCs w:val="21"/>
-              </w:rPr>
-              <w:t>) {</w:t>
+              <w:t>}</w:t>
             </w:r>
           </w:p>
           <w:p>
@@ -8989,180 +9297,6 @@
                 <w:szCs w:val="21"/>
               </w:rPr>
             </w:pPr>
-            <w:r>
-              <w:rPr>
-                <w:rFonts w:ascii="Consolas" w:eastAsia="Times New Roman" w:hAnsi="Consolas" w:cs="Times New Roman"/>
-                <w:color w:val="D4D4D4"/>
-                <w:sz w:val="21"/>
-                <w:szCs w:val="21"/>
-              </w:rPr>
-              <w:t xml:space="preserve">    </w:t>
-            </w:r>
-            <w:r>
-              <w:rPr>
-                <w:rFonts w:ascii="Consolas" w:eastAsia="Times New Roman" w:hAnsi="Consolas" w:cs="Times New Roman"/>
-                <w:color w:val="DCDCAA"/>
-                <w:sz w:val="21"/>
-                <w:szCs w:val="21"/>
-              </w:rPr>
-              <w:t>echo</w:t>
-            </w:r>
-            <w:r>
-              <w:rPr>
-                <w:rFonts w:ascii="Consolas" w:eastAsia="Times New Roman" w:hAnsi="Consolas" w:cs="Times New Roman"/>
-                <w:color w:val="D4D4D4"/>
-                <w:sz w:val="21"/>
-                <w:szCs w:val="21"/>
-              </w:rPr>
-              <w:t xml:space="preserve"> </w:t>
-            </w:r>
-            <w:r>
-              <w:rPr>
-                <w:rFonts w:ascii="Consolas" w:eastAsia="Times New Roman" w:hAnsi="Consolas" w:cs="Times New Roman"/>
-                <w:color w:val="CE9178"/>
-                <w:sz w:val="21"/>
-                <w:szCs w:val="21"/>
-              </w:rPr>
-              <w:t>"</w:t>
-            </w:r>
-            <w:proofErr w:type="spellStart"/>
-            <w:r>
-              <w:rPr>
-                <w:rFonts w:ascii="Consolas" w:eastAsia="Times New Roman" w:hAnsi="Consolas" w:cs="Times New Roman"/>
-                <w:color w:val="CE9178"/>
-                <w:sz w:val="21"/>
-                <w:szCs w:val="21"/>
-              </w:rPr>
-              <w:t>Selamat</w:t>
-            </w:r>
-            <w:proofErr w:type="spellEnd"/>
-            <w:r>
-              <w:rPr>
-                <w:rFonts w:ascii="Consolas" w:eastAsia="Times New Roman" w:hAnsi="Consolas" w:cs="Times New Roman"/>
-                <w:color w:val="CE9178"/>
-                <w:sz w:val="21"/>
-                <w:szCs w:val="21"/>
-              </w:rPr>
-              <w:t xml:space="preserve">, </w:t>
-            </w:r>
-            <w:proofErr w:type="spellStart"/>
-            <w:r>
-              <w:rPr>
-                <w:rFonts w:ascii="Consolas" w:eastAsia="Times New Roman" w:hAnsi="Consolas" w:cs="Times New Roman"/>
-                <w:color w:val="CE9178"/>
-                <w:sz w:val="21"/>
-                <w:szCs w:val="21"/>
-              </w:rPr>
-              <w:t>Anda</w:t>
-            </w:r>
-            <w:proofErr w:type="spellEnd"/>
-            <w:r>
-              <w:rPr>
-                <w:rFonts w:ascii="Consolas" w:eastAsia="Times New Roman" w:hAnsi="Consolas" w:cs="Times New Roman"/>
-                <w:color w:val="CE9178"/>
-                <w:sz w:val="21"/>
-                <w:szCs w:val="21"/>
-              </w:rPr>
-              <w:t xml:space="preserve"> lulus </w:t>
-            </w:r>
-            <w:proofErr w:type="spellStart"/>
-            <w:r>
-              <w:rPr>
-                <w:rFonts w:ascii="Consolas" w:eastAsia="Times New Roman" w:hAnsi="Consolas" w:cs="Times New Roman"/>
-                <w:color w:val="CE9178"/>
-                <w:sz w:val="21"/>
-                <w:szCs w:val="21"/>
-              </w:rPr>
-              <w:t>dengan</w:t>
-            </w:r>
-            <w:proofErr w:type="spellEnd"/>
-            <w:r>
-              <w:rPr>
-                <w:rFonts w:ascii="Consolas" w:eastAsia="Times New Roman" w:hAnsi="Consolas" w:cs="Times New Roman"/>
-                <w:color w:val="CE9178"/>
-                <w:sz w:val="21"/>
-                <w:szCs w:val="21"/>
-              </w:rPr>
-              <w:t xml:space="preserve"> rata-rata </w:t>
-            </w:r>
-            <w:proofErr w:type="spellStart"/>
-            <w:r>
-              <w:rPr>
-                <w:rFonts w:ascii="Consolas" w:eastAsia="Times New Roman" w:hAnsi="Consolas" w:cs="Times New Roman"/>
-                <w:color w:val="CE9178"/>
-                <w:sz w:val="21"/>
-                <w:szCs w:val="21"/>
-              </w:rPr>
-              <w:t>nilai</w:t>
-            </w:r>
-            <w:proofErr w:type="spellEnd"/>
-            <w:r>
-              <w:rPr>
-                <w:rFonts w:ascii="Consolas" w:eastAsia="Times New Roman" w:hAnsi="Consolas" w:cs="Times New Roman"/>
-                <w:color w:val="CE9178"/>
-                <w:sz w:val="21"/>
-                <w:szCs w:val="21"/>
-              </w:rPr>
-              <w:t xml:space="preserve">: </w:t>
-            </w:r>
-            <w:r>
-              <w:rPr>
-                <w:rFonts w:ascii="Consolas" w:eastAsia="Times New Roman" w:hAnsi="Consolas" w:cs="Times New Roman"/>
-                <w:color w:val="9CDCFE"/>
-                <w:sz w:val="21"/>
-                <w:szCs w:val="21"/>
-              </w:rPr>
-              <w:t>$</w:t>
-            </w:r>
-            <w:proofErr w:type="spellStart"/>
-            <w:r>
-              <w:rPr>
-                <w:rFonts w:ascii="Consolas" w:eastAsia="Times New Roman" w:hAnsi="Consolas" w:cs="Times New Roman"/>
-                <w:color w:val="9CDCFE"/>
-                <w:sz w:val="21"/>
-                <w:szCs w:val="21"/>
-              </w:rPr>
-              <w:t>rata_rata</w:t>
-            </w:r>
-            <w:proofErr w:type="spellEnd"/>
-            <w:r>
-              <w:rPr>
-                <w:rFonts w:ascii="Consolas" w:eastAsia="Times New Roman" w:hAnsi="Consolas" w:cs="Times New Roman"/>
-                <w:color w:val="CE9178"/>
-                <w:sz w:val="21"/>
-                <w:szCs w:val="21"/>
-              </w:rPr>
-              <w:t>&lt;</w:t>
-            </w:r>
-            <w:proofErr w:type="spellStart"/>
-            <w:r>
-              <w:rPr>
-                <w:rFonts w:ascii="Consolas" w:eastAsia="Times New Roman" w:hAnsi="Consolas" w:cs="Times New Roman"/>
-                <w:color w:val="CE9178"/>
-                <w:sz w:val="21"/>
-                <w:szCs w:val="21"/>
-              </w:rPr>
-              <w:t>br</w:t>
-            </w:r>
-            <w:proofErr w:type="spellEnd"/>
-            <w:r>
-              <w:rPr>
-                <w:rFonts w:ascii="Consolas" w:eastAsia="Times New Roman" w:hAnsi="Consolas" w:cs="Times New Roman"/>
-                <w:color w:val="CE9178"/>
-                <w:sz w:val="21"/>
-                <w:szCs w:val="21"/>
-              </w:rPr>
-              <w:t>&gt;"</w:t>
-            </w:r>
-            <w:r>
-              <w:rPr>
-                <w:rFonts w:ascii="Consolas" w:eastAsia="Times New Roman" w:hAnsi="Consolas" w:cs="Times New Roman"/>
-                <w:color w:val="D4D4D4"/>
-                <w:sz w:val="21"/>
-                <w:szCs w:val="21"/>
-              </w:rPr>
-              <w:t>;</w:t>
-            </w:r>
           </w:p>
           <w:p>
             <w:pPr>
@@ -9178,54 +9312,47 @@
             <w:r>
               <w:rPr>
                 <w:rFonts w:ascii="Consolas" w:eastAsia="Times New Roman" w:hAnsi="Consolas" w:cs="Times New Roman"/>
-                <w:color w:val="D4D4D4"/>
-                <w:sz w:val="21"/>
-                <w:szCs w:val="21"/>
-              </w:rPr>
-              <w:t xml:space="preserve">    </w:t>
-            </w:r>
-            <w:r>
-              <w:rPr>
-                <w:rFonts w:ascii="Consolas" w:eastAsia="Times New Roman" w:hAnsi="Consolas" w:cs="Times New Roman"/>
-                <w:color w:val="DCDCAA"/>
-                <w:sz w:val="21"/>
-                <w:szCs w:val="21"/>
-              </w:rPr>
-              <w:t>echo</w:t>
-            </w:r>
-            <w:r>
-              <w:rPr>
-                <w:rFonts w:ascii="Consolas" w:eastAsia="Times New Roman" w:hAnsi="Consolas" w:cs="Times New Roman"/>
-                <w:color w:val="D4D4D4"/>
+                <w:color w:val="6A9955"/>
+                <w:sz w:val="21"/>
+                <w:szCs w:val="21"/>
+              </w:rPr>
+              <w:t xml:space="preserve">// Redirect </w:t>
+            </w:r>
+            <w:proofErr w:type="spellStart"/>
+            <w:r>
+              <w:rPr>
+                <w:rFonts w:ascii="Consolas" w:eastAsia="Times New Roman" w:hAnsi="Consolas" w:cs="Times New Roman"/>
+                <w:color w:val="6A9955"/>
+                <w:sz w:val="21"/>
+                <w:szCs w:val="21"/>
+              </w:rPr>
+              <w:t>ke</w:t>
+            </w:r>
+            <w:proofErr w:type="spellEnd"/>
+            <w:r>
+              <w:rPr>
+                <w:rFonts w:ascii="Consolas" w:eastAsia="Times New Roman" w:hAnsi="Consolas" w:cs="Times New Roman"/>
+                <w:color w:val="6A9955"/>
                 <w:sz w:val="21"/>
                 <w:szCs w:val="21"/>
               </w:rPr>
               <w:t xml:space="preserve"> </w:t>
             </w:r>
-            <w:r>
-              <w:rPr>
-                <w:rFonts w:ascii="Consolas" w:eastAsia="Times New Roman" w:hAnsi="Consolas" w:cs="Times New Roman"/>
-                <w:color w:val="CE9178"/>
-                <w:sz w:val="21"/>
-                <w:szCs w:val="21"/>
-              </w:rPr>
-              <w:t>"</w:t>
-            </w:r>
-            <w:proofErr w:type="spellStart"/>
-            <w:r>
-              <w:rPr>
-                <w:rFonts w:ascii="Consolas" w:eastAsia="Times New Roman" w:hAnsi="Consolas" w:cs="Times New Roman"/>
-                <w:color w:val="CE9178"/>
-                <w:sz w:val="21"/>
-                <w:szCs w:val="21"/>
-              </w:rPr>
-              <w:t>Predikat</w:t>
-            </w:r>
-            <w:proofErr w:type="spellEnd"/>
-            <w:r>
-              <w:rPr>
-                <w:rFonts w:ascii="Consolas" w:eastAsia="Times New Roman" w:hAnsi="Consolas" w:cs="Times New Roman"/>
-                <w:color w:val="CE9178"/>
+            <w:proofErr w:type="spellStart"/>
+            <w:r>
+              <w:rPr>
+                <w:rFonts w:ascii="Consolas" w:eastAsia="Times New Roman" w:hAnsi="Consolas" w:cs="Times New Roman"/>
+                <w:color w:val="6A9955"/>
+                <w:sz w:val="21"/>
+                <w:szCs w:val="21"/>
+              </w:rPr>
+              <w:t>halaman</w:t>
+            </w:r>
+            <w:proofErr w:type="spellEnd"/>
+            <w:r>
+              <w:rPr>
+                <w:rFonts w:ascii="Consolas" w:eastAsia="Times New Roman" w:hAnsi="Consolas" w:cs="Times New Roman"/>
+                <w:color w:val="6A9955"/>
                 <w:sz w:val="21"/>
                 <w:szCs w:val="21"/>
               </w:rPr>
@@ -9235,31 +9362,113 @@
             <w:r>
               <w:rPr>
                 <w:rFonts w:ascii="Consolas" w:eastAsia="Times New Roman" w:hAnsi="Consolas" w:cs="Times New Roman"/>
-                <w:color w:val="CE9178"/>
-                <w:sz w:val="21"/>
-                <w:szCs w:val="21"/>
-              </w:rPr>
-              <w:t>anda</w:t>
-            </w:r>
-            <w:proofErr w:type="spellEnd"/>
-            <w:r>
-              <w:rPr>
-                <w:rFonts w:ascii="Consolas" w:eastAsia="Times New Roman" w:hAnsi="Consolas" w:cs="Times New Roman"/>
-                <w:color w:val="CE9178"/>
-                <w:sz w:val="21"/>
-                <w:szCs w:val="21"/>
-              </w:rPr>
-              <w:t>: A"</w:t>
-            </w:r>
-            <w:r>
-              <w:rPr>
-                <w:rFonts w:ascii="Consolas" w:eastAsia="Times New Roman" w:hAnsi="Consolas" w:cs="Times New Roman"/>
-                <w:color w:val="D4D4D4"/>
-                <w:sz w:val="21"/>
-                <w:szCs w:val="21"/>
-              </w:rPr>
-              <w:t>;</w:t>
-            </w:r>
+                <w:color w:val="6A9955"/>
+                <w:sz w:val="21"/>
+                <w:szCs w:val="21"/>
+              </w:rPr>
+              <w:t>output.php</w:t>
+            </w:r>
+            <w:proofErr w:type="spellEnd"/>
+            <w:r>
+              <w:rPr>
+                <w:rFonts w:ascii="Consolas" w:eastAsia="Times New Roman" w:hAnsi="Consolas" w:cs="Times New Roman"/>
+                <w:color w:val="6A9955"/>
+                <w:sz w:val="21"/>
+                <w:szCs w:val="21"/>
+              </w:rPr>
+              <w:t xml:space="preserve"> </w:t>
+            </w:r>
+            <w:proofErr w:type="spellStart"/>
+            <w:r>
+              <w:rPr>
+                <w:rFonts w:ascii="Consolas" w:eastAsia="Times New Roman" w:hAnsi="Consolas" w:cs="Times New Roman"/>
+                <w:color w:val="6A9955"/>
+                <w:sz w:val="21"/>
+                <w:szCs w:val="21"/>
+              </w:rPr>
+              <w:t>dengan</w:t>
+            </w:r>
+            <w:proofErr w:type="spellEnd"/>
+            <w:r>
+              <w:rPr>
+                <w:rFonts w:ascii="Consolas" w:eastAsia="Times New Roman" w:hAnsi="Consolas" w:cs="Times New Roman"/>
+                <w:color w:val="6A9955"/>
+                <w:sz w:val="21"/>
+                <w:szCs w:val="21"/>
+              </w:rPr>
+              <w:t xml:space="preserve"> </w:t>
+            </w:r>
+            <w:proofErr w:type="spellStart"/>
+            <w:r>
+              <w:rPr>
+                <w:rFonts w:ascii="Consolas" w:eastAsia="Times New Roman" w:hAnsi="Consolas" w:cs="Times New Roman"/>
+                <w:color w:val="6A9955"/>
+                <w:sz w:val="21"/>
+                <w:szCs w:val="21"/>
+              </w:rPr>
+              <w:t>membawa</w:t>
+            </w:r>
+            <w:proofErr w:type="spellEnd"/>
+            <w:r>
+              <w:rPr>
+                <w:rFonts w:ascii="Consolas" w:eastAsia="Times New Roman" w:hAnsi="Consolas" w:cs="Times New Roman"/>
+                <w:color w:val="6A9955"/>
+                <w:sz w:val="21"/>
+                <w:szCs w:val="21"/>
+              </w:rPr>
+              <w:t xml:space="preserve"> data </w:t>
+            </w:r>
+            <w:proofErr w:type="spellStart"/>
+            <w:r>
+              <w:rPr>
+                <w:rFonts w:ascii="Consolas" w:eastAsia="Times New Roman" w:hAnsi="Consolas" w:cs="Times New Roman"/>
+                <w:color w:val="6A9955"/>
+                <w:sz w:val="21"/>
+                <w:szCs w:val="21"/>
+              </w:rPr>
+              <w:t>nilai</w:t>
+            </w:r>
+            <w:proofErr w:type="spellEnd"/>
+            <w:r>
+              <w:rPr>
+                <w:rFonts w:ascii="Consolas" w:eastAsia="Times New Roman" w:hAnsi="Consolas" w:cs="Times New Roman"/>
+                <w:color w:val="6A9955"/>
+                <w:sz w:val="21"/>
+                <w:szCs w:val="21"/>
+              </w:rPr>
+              <w:t xml:space="preserve"> </w:t>
+            </w:r>
+            <w:proofErr w:type="spellStart"/>
+            <w:r>
+              <w:rPr>
+                <w:rFonts w:ascii="Consolas" w:eastAsia="Times New Roman" w:hAnsi="Consolas" w:cs="Times New Roman"/>
+                <w:color w:val="6A9955"/>
+                <w:sz w:val="21"/>
+                <w:szCs w:val="21"/>
+              </w:rPr>
+              <w:t>dan</w:t>
+            </w:r>
+            <w:proofErr w:type="spellEnd"/>
+            <w:r>
+              <w:rPr>
+                <w:rFonts w:ascii="Consolas" w:eastAsia="Times New Roman" w:hAnsi="Consolas" w:cs="Times New Roman"/>
+                <w:color w:val="6A9955"/>
+                <w:sz w:val="21"/>
+                <w:szCs w:val="21"/>
+              </w:rPr>
+              <w:t xml:space="preserve"> </w:t>
+            </w:r>
+            <w:proofErr w:type="spellStart"/>
+            <w:r>
+              <w:rPr>
+                <w:rFonts w:ascii="Consolas" w:eastAsia="Times New Roman" w:hAnsi="Consolas" w:cs="Times New Roman"/>
+                <w:color w:val="6A9955"/>
+                <w:sz w:val="21"/>
+                <w:szCs w:val="21"/>
+              </w:rPr>
+              <w:t>predikat</w:t>
+            </w:r>
+            <w:proofErr w:type="spellEnd"/>
           </w:p>
           <w:p>
             <w:pPr>
@@ -9275,20 +9484,116 @@
             <w:r>
               <w:rPr>
                 <w:rFonts w:ascii="Consolas" w:eastAsia="Times New Roman" w:hAnsi="Consolas" w:cs="Times New Roman"/>
+                <w:color w:val="DCDCAA"/>
+                <w:sz w:val="21"/>
+                <w:szCs w:val="21"/>
+              </w:rPr>
+              <w:t>header</w:t>
+            </w:r>
+            <w:r>
+              <w:rPr>
+                <w:rFonts w:ascii="Consolas" w:eastAsia="Times New Roman" w:hAnsi="Consolas" w:cs="Times New Roman"/>
                 <w:color w:val="D4D4D4"/>
                 <w:sz w:val="21"/>
                 <w:szCs w:val="21"/>
               </w:rPr>
-              <w:t xml:space="preserve">} </w:t>
-            </w:r>
-            <w:r>
-              <w:rPr>
-                <w:rFonts w:ascii="Consolas" w:eastAsia="Times New Roman" w:hAnsi="Consolas" w:cs="Times New Roman"/>
-                <w:color w:val="C586C0"/>
-                <w:sz w:val="21"/>
-                <w:szCs w:val="21"/>
-              </w:rPr>
-              <w:t>else</w:t>
+              <w:t>(</w:t>
+            </w:r>
+            <w:r>
+              <w:rPr>
+                <w:rFonts w:ascii="Consolas" w:eastAsia="Times New Roman" w:hAnsi="Consolas" w:cs="Times New Roman"/>
+                <w:color w:val="CE9178"/>
+                <w:sz w:val="21"/>
+                <w:szCs w:val="21"/>
+              </w:rPr>
+              <w:t xml:space="preserve">"Location: </w:t>
+            </w:r>
+            <w:proofErr w:type="spellStart"/>
+            <w:r>
+              <w:rPr>
+                <w:rFonts w:ascii="Consolas" w:eastAsia="Times New Roman" w:hAnsi="Consolas" w:cs="Times New Roman"/>
+                <w:color w:val="CE9178"/>
+                <w:sz w:val="21"/>
+                <w:szCs w:val="21"/>
+              </w:rPr>
+              <w:t>output.php?nilai</w:t>
+            </w:r>
+            <w:proofErr w:type="spellEnd"/>
+            <w:r>
+              <w:rPr>
+                <w:rFonts w:ascii="Consolas" w:eastAsia="Times New Roman" w:hAnsi="Consolas" w:cs="Times New Roman"/>
+                <w:color w:val="CE9178"/>
+                <w:sz w:val="21"/>
+                <w:szCs w:val="21"/>
+              </w:rPr>
+              <w:t>=</w:t>
+            </w:r>
+            <w:r>
+              <w:rPr>
+                <w:rFonts w:ascii="Consolas" w:eastAsia="Times New Roman" w:hAnsi="Consolas" w:cs="Times New Roman"/>
+                <w:color w:val="9CDCFE"/>
+                <w:sz w:val="21"/>
+                <w:szCs w:val="21"/>
+              </w:rPr>
+              <w:t>$</w:t>
+            </w:r>
+            <w:proofErr w:type="spellStart"/>
+            <w:r>
+              <w:rPr>
+                <w:rFonts w:ascii="Consolas" w:eastAsia="Times New Roman" w:hAnsi="Consolas" w:cs="Times New Roman"/>
+                <w:color w:val="9CDCFE"/>
+                <w:sz w:val="21"/>
+                <w:szCs w:val="21"/>
+              </w:rPr>
+              <w:t>nilai</w:t>
+            </w:r>
+            <w:r>
+              <w:rPr>
+                <w:rFonts w:ascii="Consolas" w:eastAsia="Times New Roman" w:hAnsi="Consolas" w:cs="Times New Roman"/>
+                <w:color w:val="CE9178"/>
+                <w:sz w:val="21"/>
+                <w:szCs w:val="21"/>
+              </w:rPr>
+              <w:t>&amp;predikat</w:t>
+            </w:r>
+            <w:proofErr w:type="spellEnd"/>
+            <w:r>
+              <w:rPr>
+                <w:rFonts w:ascii="Consolas" w:eastAsia="Times New Roman" w:hAnsi="Consolas" w:cs="Times New Roman"/>
+                <w:color w:val="CE9178"/>
+                <w:sz w:val="21"/>
+                <w:szCs w:val="21"/>
+              </w:rPr>
+              <w:t>=</w:t>
+            </w:r>
+            <w:r>
+              <w:rPr>
+                <w:rFonts w:ascii="Consolas" w:eastAsia="Times New Roman" w:hAnsi="Consolas" w:cs="Times New Roman"/>
+                <w:color w:val="9CDCFE"/>
+                <w:sz w:val="21"/>
+                <w:szCs w:val="21"/>
+              </w:rPr>
+              <w:t>$</w:t>
+            </w:r>
+            <w:proofErr w:type="spellStart"/>
+            <w:r>
+              <w:rPr>
+                <w:rFonts w:ascii="Consolas" w:eastAsia="Times New Roman" w:hAnsi="Consolas" w:cs="Times New Roman"/>
+                <w:color w:val="9CDCFE"/>
+                <w:sz w:val="21"/>
+                <w:szCs w:val="21"/>
+              </w:rPr>
+              <w:t>predikat</w:t>
+            </w:r>
+            <w:proofErr w:type="spellEnd"/>
+            <w:r>
+              <w:rPr>
+                <w:rFonts w:ascii="Consolas" w:eastAsia="Times New Roman" w:hAnsi="Consolas" w:cs="Times New Roman"/>
+                <w:color w:val="CE9178"/>
+                <w:sz w:val="21"/>
+                <w:szCs w:val="21"/>
+              </w:rPr>
+              <w:t>"</w:t>
             </w:r>
             <w:r>
               <w:rPr>
@@ -9297,7 +9602,7 @@
                 <w:sz w:val="21"/>
                 <w:szCs w:val="21"/>
               </w:rPr>
-              <w:t xml:space="preserve"> {</w:t>
+              <w:t>);</w:t>
             </w:r>
           </w:p>
           <w:p>
@@ -9314,178 +9619,20 @@
             <w:r>
               <w:rPr>
                 <w:rFonts w:ascii="Consolas" w:eastAsia="Times New Roman" w:hAnsi="Consolas" w:cs="Times New Roman"/>
+                <w:color w:val="C586C0"/>
+                <w:sz w:val="21"/>
+                <w:szCs w:val="21"/>
+              </w:rPr>
+              <w:t>exit</w:t>
+            </w:r>
+            <w:r>
+              <w:rPr>
+                <w:rFonts w:ascii="Consolas" w:eastAsia="Times New Roman" w:hAnsi="Consolas" w:cs="Times New Roman"/>
                 <w:color w:val="D4D4D4"/>
                 <w:sz w:val="21"/>
                 <w:szCs w:val="21"/>
               </w:rPr>
-              <w:t xml:space="preserve">    </w:t>
-            </w:r>
-            <w:proofErr w:type="gramStart"/>
-            <w:r>
-              <w:rPr>
-                <w:rFonts w:ascii="Consolas" w:eastAsia="Times New Roman" w:hAnsi="Consolas" w:cs="Times New Roman"/>
-                <w:color w:val="DCDCAA"/>
-                <w:sz w:val="21"/>
-                <w:szCs w:val="21"/>
-              </w:rPr>
-              <w:t>echo</w:t>
-            </w:r>
-            <w:proofErr w:type="gramEnd"/>
-            <w:r>
-              <w:rPr>
-                <w:rFonts w:ascii="Consolas" w:eastAsia="Times New Roman" w:hAnsi="Consolas" w:cs="Times New Roman"/>
-                <w:color w:val="D4D4D4"/>
-                <w:sz w:val="21"/>
-                <w:szCs w:val="21"/>
-              </w:rPr>
-              <w:t xml:space="preserve"> </w:t>
-            </w:r>
-            <w:r>
-              <w:rPr>
-                <w:rFonts w:ascii="Consolas" w:eastAsia="Times New Roman" w:hAnsi="Consolas" w:cs="Times New Roman"/>
-                <w:color w:val="CE9178"/>
-                <w:sz w:val="21"/>
-                <w:szCs w:val="21"/>
-              </w:rPr>
-              <w:t>"</w:t>
-            </w:r>
-            <w:proofErr w:type="spellStart"/>
-            <w:r>
-              <w:rPr>
-                <w:rFonts w:ascii="Consolas" w:eastAsia="Times New Roman" w:hAnsi="Consolas" w:cs="Times New Roman"/>
-                <w:color w:val="CE9178"/>
-                <w:sz w:val="21"/>
-                <w:szCs w:val="21"/>
-              </w:rPr>
-              <w:t>Maaf</w:t>
-            </w:r>
-            <w:proofErr w:type="spellEnd"/>
-            <w:r>
-              <w:rPr>
-                <w:rFonts w:ascii="Consolas" w:eastAsia="Times New Roman" w:hAnsi="Consolas" w:cs="Times New Roman"/>
-                <w:color w:val="CE9178"/>
-                <w:sz w:val="21"/>
-                <w:szCs w:val="21"/>
-              </w:rPr>
-              <w:t xml:space="preserve">, </w:t>
-            </w:r>
-            <w:proofErr w:type="spellStart"/>
-            <w:r>
-              <w:rPr>
-                <w:rFonts w:ascii="Consolas" w:eastAsia="Times New Roman" w:hAnsi="Consolas" w:cs="Times New Roman"/>
-                <w:color w:val="CE9178"/>
-                <w:sz w:val="21"/>
-                <w:szCs w:val="21"/>
-              </w:rPr>
-              <w:t>Anda</w:t>
-            </w:r>
-            <w:proofErr w:type="spellEnd"/>
-            <w:r>
-              <w:rPr>
-                <w:rFonts w:ascii="Consolas" w:eastAsia="Times New Roman" w:hAnsi="Consolas" w:cs="Times New Roman"/>
-                <w:color w:val="CE9178"/>
-                <w:sz w:val="21"/>
-                <w:szCs w:val="21"/>
-              </w:rPr>
-              <w:t xml:space="preserve"> </w:t>
-            </w:r>
-            <w:proofErr w:type="spellStart"/>
-            <w:r>
-              <w:rPr>
-                <w:rFonts w:ascii="Consolas" w:eastAsia="Times New Roman" w:hAnsi="Consolas" w:cs="Times New Roman"/>
-                <w:color w:val="CE9178"/>
-                <w:sz w:val="21"/>
-                <w:szCs w:val="21"/>
-              </w:rPr>
-              <w:t>tidak</w:t>
-            </w:r>
-            <w:proofErr w:type="spellEnd"/>
-            <w:r>
-              <w:rPr>
-                <w:rFonts w:ascii="Consolas" w:eastAsia="Times New Roman" w:hAnsi="Consolas" w:cs="Times New Roman"/>
-                <w:color w:val="CE9178"/>
-                <w:sz w:val="21"/>
-                <w:szCs w:val="21"/>
-              </w:rPr>
-              <w:t xml:space="preserve"> lulus. Rata-rata </w:t>
-            </w:r>
-            <w:proofErr w:type="spellStart"/>
-            <w:r>
-              <w:rPr>
-                <w:rFonts w:ascii="Consolas" w:eastAsia="Times New Roman" w:hAnsi="Consolas" w:cs="Times New Roman"/>
-                <w:color w:val="CE9178"/>
-                <w:sz w:val="21"/>
-                <w:szCs w:val="21"/>
-              </w:rPr>
-              <w:t>nilai</w:t>
-            </w:r>
-            <w:proofErr w:type="spellEnd"/>
-            <w:r>
-              <w:rPr>
-                <w:rFonts w:ascii="Consolas" w:eastAsia="Times New Roman" w:hAnsi="Consolas" w:cs="Times New Roman"/>
-                <w:color w:val="CE9178"/>
-                <w:sz w:val="21"/>
-                <w:szCs w:val="21"/>
-              </w:rPr>
-              <w:t xml:space="preserve"> </w:t>
-            </w:r>
-            <w:proofErr w:type="spellStart"/>
-            <w:r>
-              <w:rPr>
-                <w:rFonts w:ascii="Consolas" w:eastAsia="Times New Roman" w:hAnsi="Consolas" w:cs="Times New Roman"/>
-                <w:color w:val="CE9178"/>
-                <w:sz w:val="21"/>
-                <w:szCs w:val="21"/>
-              </w:rPr>
-              <w:t>Anda</w:t>
-            </w:r>
-            <w:proofErr w:type="spellEnd"/>
-            <w:r>
-              <w:rPr>
-                <w:rFonts w:ascii="Consolas" w:eastAsia="Times New Roman" w:hAnsi="Consolas" w:cs="Times New Roman"/>
-                <w:color w:val="CE9178"/>
-                <w:sz w:val="21"/>
-                <w:szCs w:val="21"/>
-              </w:rPr>
-              <w:t xml:space="preserve">: </w:t>
-            </w:r>
-            <w:r>
-              <w:rPr>
-                <w:rFonts w:ascii="Consolas" w:eastAsia="Times New Roman" w:hAnsi="Consolas" w:cs="Times New Roman"/>
-                <w:color w:val="9CDCFE"/>
-                <w:sz w:val="21"/>
-                <w:szCs w:val="21"/>
-              </w:rPr>
-              <w:t>$</w:t>
-            </w:r>
-            <w:proofErr w:type="spellStart"/>
-            <w:r>
-              <w:rPr>
-                <w:rFonts w:ascii="Consolas" w:eastAsia="Times New Roman" w:hAnsi="Consolas" w:cs="Times New Roman"/>
-                <w:color w:val="9CDCFE"/>
-                <w:sz w:val="21"/>
-                <w:szCs w:val="21"/>
-              </w:rPr>
-              <w:t>rata_rata</w:t>
-            </w:r>
-            <w:proofErr w:type="spellEnd"/>
-            <w:r>
-              <w:rPr>
-                <w:rFonts w:ascii="Consolas" w:eastAsia="Times New Roman" w:hAnsi="Consolas" w:cs="Times New Roman"/>
-                <w:color w:val="CE9178"/>
-                <w:sz w:val="21"/>
-                <w:szCs w:val="21"/>
-              </w:rPr>
-              <w:t>"</w:t>
-            </w:r>
-            <w:r>
-              <w:rPr>
-                <w:rFonts w:ascii="Consolas" w:eastAsia="Times New Roman" w:hAnsi="Consolas" w:cs="Times New Roman"/>
-                <w:color w:val="D4D4D4"/>
-                <w:sz w:val="21"/>
-                <w:szCs w:val="21"/>
-              </w:rPr>
-              <w:t>;</w:t>
+              <w:t>();</w:t>
             </w:r>
           </w:p>
           <w:p>
@@ -9502,11 +9649,11 @@
             <w:r>
               <w:rPr>
                 <w:rFonts w:ascii="Consolas" w:eastAsia="Times New Roman" w:hAnsi="Consolas" w:cs="Times New Roman"/>
-                <w:color w:val="D4D4D4"/>
-                <w:sz w:val="21"/>
-                <w:szCs w:val="21"/>
-              </w:rPr>
-              <w:t>}</w:t>
+                <w:color w:val="569CD6"/>
+                <w:sz w:val="21"/>
+                <w:szCs w:val="21"/>
+              </w:rPr>
+              <w:t>?&gt;</w:t>
             </w:r>
           </w:p>
           <w:p>
@@ -9514,25 +9661,6 @@
               <w:shd w:val="clear" w:color="auto" w:fill="1F1F1F"/>
               <w:spacing w:line="285" w:lineRule="atLeast"/>
               <w:rPr>
-                <w:rFonts w:ascii="Consolas" w:eastAsia="Times New Roman" w:hAnsi="Consolas" w:cs="Times New Roman"/>
-                <w:color w:val="CCCCCC"/>
-                <w:sz w:val="21"/>
-                <w:szCs w:val="21"/>
-              </w:rPr>
-            </w:pPr>
-            <w:r>
-              <w:rPr>
-                <w:rFonts w:ascii="Consolas" w:eastAsia="Times New Roman" w:hAnsi="Consolas" w:cs="Times New Roman"/>
-                <w:color w:val="569CD6"/>
-                <w:sz w:val="21"/>
-                <w:szCs w:val="21"/>
-              </w:rPr>
-              <w:t>?&gt;</w:t>
-            </w:r>
-          </w:p>
-          <w:p>
-            <w:pPr>
-              <w:rPr>
                 <w:rFonts w:ascii="Consolas" w:eastAsia="Times New Roman" w:hAnsi="Consolas" w:cs="Consolas"/>
                 <w:color w:val="000000" w:themeColor="text1"/>
               </w:rPr>
@@ -9556,25 +9684,29 @@
     </w:p>
     <w:p>
       <w:pPr>
+        <w:tabs>
+          <w:tab w:val="left" w:pos="9795"/>
+        </w:tabs>
         <w:rPr>
           <w:rFonts w:ascii="Times New Roman" w:hAnsi="Times New Roman" w:cs="Times New Roman"/>
           <w:b/>
-          <w:color w:val="000000" w:themeColor="text1"/>
           <w:sz w:val="32"/>
           <w:szCs w:val="32"/>
         </w:rPr>
       </w:pPr>
-      <w:r>
+    </w:p>
+    <w:p>
+      <w:pPr>
+        <w:tabs>
+          <w:tab w:val="left" w:pos="9795"/>
+        </w:tabs>
         <w:rPr>
           <w:rFonts w:ascii="Times New Roman" w:hAnsi="Times New Roman" w:cs="Times New Roman"/>
           <w:b/>
-          <w:color w:val="000000" w:themeColor="text1"/>
           <w:sz w:val="32"/>
           <w:szCs w:val="32"/>
         </w:rPr>
-        <w:lastRenderedPageBreak/>
-        <w:t>Output</w:t>
-      </w:r>
+      </w:pPr>
     </w:p>
     <w:p>
       <w:pPr>
@@ -9588,13 +9720,35 @@
       </w:pPr>
       <w:r>
         <w:rPr>
+          <w:rFonts w:ascii="Times New Roman" w:hAnsi="Times New Roman" w:cs="Times New Roman"/>
+          <w:b/>
+          <w:color w:val="000000" w:themeColor="text1"/>
+          <w:sz w:val="32"/>
+          <w:szCs w:val="32"/>
+        </w:rPr>
+        <w:lastRenderedPageBreak/>
+        <w:t>Index</w:t>
+      </w:r>
+    </w:p>
+    <w:p>
+      <w:pPr>
+        <w:rPr>
+          <w:rFonts w:ascii="Times New Roman" w:hAnsi="Times New Roman" w:cs="Times New Roman"/>
+          <w:b/>
+          <w:color w:val="000000" w:themeColor="text1"/>
+          <w:sz w:val="32"/>
+          <w:szCs w:val="32"/>
+        </w:rPr>
+      </w:pPr>
+      <w:r>
+        <w:rPr>
           <w:noProof/>
         </w:rPr>
         <w:drawing>
-          <wp:inline distT="0" distB="0" distL="0" distR="0" wp14:anchorId="43B2914E" wp14:editId="347D45B6">
-            <wp:extent cx="5915025" cy="3162300"/>
-            <wp:effectExtent l="0" t="0" r="9525" b="0"/>
-            <wp:docPr id="8" name="Picture 8"/>
+          <wp:inline distT="0" distB="0" distL="0" distR="0" wp14:anchorId="5EFA9816" wp14:editId="4EA97522">
+            <wp:extent cx="5981700" cy="3000375"/>
+            <wp:effectExtent l="0" t="0" r="0" b="9525"/>
+            <wp:docPr id="14" name="Picture 14"/>
             <wp:cNvGraphicFramePr>
               <a:graphicFrameLocks xmlns:a="http://schemas.openxmlformats.org/drawingml/2006/main" noChangeAspect="1"/>
             </wp:cNvGraphicFramePr>
@@ -9614,7 +9768,7 @@
                   <pic:spPr>
                     <a:xfrm>
                       <a:off x="0" y="0"/>
-                      <a:ext cx="5915025" cy="3162300"/>
+                      <a:ext cx="5981700" cy="3000375"/>
                     </a:xfrm>
                     <a:prstGeom prst="rect">
                       <a:avLst/>
@@ -9741,10 +9895,10 @@
           <w:noProof/>
         </w:rPr>
         <w:drawing>
-          <wp:inline distT="0" distB="0" distL="0" distR="0" wp14:anchorId="44E831EE" wp14:editId="1AD056FF">
-            <wp:extent cx="5857875" cy="3209925"/>
-            <wp:effectExtent l="0" t="0" r="9525" b="9525"/>
-            <wp:docPr id="9" name="Picture 9"/>
+          <wp:inline distT="0" distB="0" distL="0" distR="0" wp14:anchorId="27E0405A" wp14:editId="61118719">
+            <wp:extent cx="7372350" cy="3648075"/>
+            <wp:effectExtent l="0" t="0" r="0" b="9525"/>
+            <wp:docPr id="15" name="Picture 15"/>
             <wp:cNvGraphicFramePr>
               <a:graphicFrameLocks xmlns:a="http://schemas.openxmlformats.org/drawingml/2006/main" noChangeAspect="1"/>
             </wp:cNvGraphicFramePr>
@@ -9764,7 +9918,7 @@
                   <pic:spPr>
                     <a:xfrm>
                       <a:off x="0" y="0"/>
-                      <a:ext cx="5857875" cy="3209925"/>
+                      <a:ext cx="7372350" cy="3648075"/>
                     </a:xfrm>
                     <a:prstGeom prst="rect">
                       <a:avLst/>
@@ -9842,9 +9996,7 @@
           <w:szCs w:val="32"/>
         </w:rPr>
       </w:pPr>
-    </w:p>
-    <w:p>
-      <w:pPr>
+      <w:r>
         <w:rPr>
           <w:rFonts w:ascii="Times New Roman" w:hAnsi="Times New Roman" w:cs="Times New Roman"/>
           <w:b/>
@@ -9852,7 +10004,9 @@
           <w:sz w:val="32"/>
           <w:szCs w:val="32"/>
         </w:rPr>
-      </w:pPr>
+        <w:lastRenderedPageBreak/>
+        <w:t>Output</w:t>
+      </w:r>
     </w:p>
     <w:p>
       <w:pPr>
@@ -9866,35 +10020,13 @@
       </w:pPr>
       <w:r>
         <w:rPr>
-          <w:rFonts w:ascii="Times New Roman" w:hAnsi="Times New Roman" w:cs="Times New Roman"/>
-          <w:b/>
-          <w:color w:val="000000" w:themeColor="text1"/>
-          <w:sz w:val="32"/>
-          <w:szCs w:val="32"/>
-        </w:rPr>
-        <w:lastRenderedPageBreak/>
-        <w:t>Index</w:t>
-      </w:r>
-    </w:p>
-    <w:p>
-      <w:pPr>
-        <w:rPr>
-          <w:rFonts w:ascii="Times New Roman" w:hAnsi="Times New Roman" w:cs="Times New Roman"/>
-          <w:b/>
-          <w:color w:val="000000" w:themeColor="text1"/>
-          <w:sz w:val="32"/>
-          <w:szCs w:val="32"/>
-        </w:rPr>
-      </w:pPr>
-      <w:r>
-        <w:rPr>
           <w:noProof/>
         </w:rPr>
         <w:drawing>
-          <wp:inline distT="0" distB="0" distL="0" distR="0" wp14:anchorId="45A63ED1" wp14:editId="15C4AB06">
-            <wp:extent cx="5981700" cy="3000375"/>
-            <wp:effectExtent l="0" t="0" r="0" b="9525"/>
-            <wp:docPr id="10" name="Picture 10"/>
+          <wp:inline distT="0" distB="0" distL="0" distR="0" wp14:anchorId="03BEB7E4" wp14:editId="38A3A339">
+            <wp:extent cx="7010400" cy="3562350"/>
+            <wp:effectExtent l="0" t="0" r="0" b="0"/>
+            <wp:docPr id="6" name="Picture 6"/>
             <wp:cNvGraphicFramePr>
               <a:graphicFrameLocks xmlns:a="http://schemas.openxmlformats.org/drawingml/2006/main" noChangeAspect="1"/>
             </wp:cNvGraphicFramePr>
@@ -9914,7 +10046,7 @@
                   <pic:spPr>
                     <a:xfrm>
                       <a:off x="0" y="0"/>
-                      <a:ext cx="5981700" cy="3000375"/>
+                      <a:ext cx="7010400" cy="3562350"/>
                     </a:xfrm>
                     <a:prstGeom prst="rect">
                       <a:avLst/>
@@ -9929,6 +10061,39 @@
     </w:p>
     <w:p>
       <w:pPr>
+        <w:rPr>
+          <w:rFonts w:ascii="Times New Roman" w:hAnsi="Times New Roman" w:cs="Times New Roman"/>
+          <w:b/>
+          <w:color w:val="000000" w:themeColor="text1"/>
+          <w:sz w:val="32"/>
+          <w:szCs w:val="32"/>
+        </w:rPr>
+      </w:pPr>
+    </w:p>
+    <w:p>
+      <w:pPr>
+        <w:rPr>
+          <w:rFonts w:ascii="Times New Roman" w:hAnsi="Times New Roman" w:cs="Times New Roman"/>
+          <w:b/>
+          <w:color w:val="000000" w:themeColor="text1"/>
+          <w:sz w:val="32"/>
+          <w:szCs w:val="32"/>
+        </w:rPr>
+      </w:pPr>
+    </w:p>
+    <w:p>
+      <w:pPr>
+        <w:rPr>
+          <w:rFonts w:ascii="Times New Roman" w:hAnsi="Times New Roman" w:cs="Times New Roman"/>
+          <w:b/>
+          <w:color w:val="000000" w:themeColor="text1"/>
+          <w:sz w:val="32"/>
+          <w:szCs w:val="32"/>
+        </w:rPr>
+      </w:pPr>
+    </w:p>
+    <w:p>
+      <w:pPr>
         <w:tabs>
           <w:tab w:val="left" w:pos="9795"/>
         </w:tabs>
@@ -9981,45 +10146,6 @@
     </w:p>
     <w:p>
       <w:pPr>
-        <w:tabs>
-          <w:tab w:val="left" w:pos="9795"/>
-        </w:tabs>
-        <w:rPr>
-          <w:rFonts w:ascii="Times New Roman" w:hAnsi="Times New Roman" w:cs="Times New Roman"/>
-          <w:b/>
-          <w:sz w:val="32"/>
-          <w:szCs w:val="32"/>
-        </w:rPr>
-      </w:pPr>
-    </w:p>
-    <w:p>
-      <w:pPr>
-        <w:tabs>
-          <w:tab w:val="left" w:pos="9795"/>
-        </w:tabs>
-        <w:rPr>
-          <w:rFonts w:ascii="Times New Roman" w:hAnsi="Times New Roman" w:cs="Times New Roman"/>
-          <w:b/>
-          <w:sz w:val="32"/>
-          <w:szCs w:val="32"/>
-        </w:rPr>
-      </w:pPr>
-    </w:p>
-    <w:p>
-      <w:pPr>
-        <w:tabs>
-          <w:tab w:val="left" w:pos="9795"/>
-        </w:tabs>
-        <w:rPr>
-          <w:rFonts w:ascii="Times New Roman" w:hAnsi="Times New Roman" w:cs="Times New Roman"/>
-          <w:b/>
-          <w:sz w:val="32"/>
-          <w:szCs w:val="32"/>
-        </w:rPr>
-      </w:pPr>
-    </w:p>
-    <w:p>
-      <w:pPr>
         <w:rPr>
           <w:rFonts w:ascii="Times New Roman" w:eastAsia="Times New Roman" w:hAnsi="Times New Roman" w:cs="Times New Roman"/>
           <w:b/>
@@ -10032,7 +10158,6 @@
           <w:b/>
           <w:color w:val="FF0000"/>
         </w:rPr>
-        <w:lastRenderedPageBreak/>
         <w:t xml:space="preserve">PERULANGAN </w:t>
       </w:r>
       <w:r>
@@ -10710,6 +10835,176 @@
     </w:p>
     <w:p>
       <w:pPr>
+        <w:spacing w:after="0" w:line="240" w:lineRule="auto"/>
+        <w:jc w:val="both"/>
+        <w:rPr>
+          <w:rFonts w:ascii="Times New Roman" w:eastAsia="Times New Roman" w:hAnsi="Times New Roman" w:cs="Times New Roman"/>
+          <w:color w:val="000000" w:themeColor="text1"/>
+        </w:rPr>
+      </w:pPr>
+    </w:p>
+    <w:p>
+      <w:pPr>
+        <w:spacing w:after="0" w:line="240" w:lineRule="auto"/>
+        <w:jc w:val="both"/>
+        <w:rPr>
+          <w:rFonts w:ascii="Times New Roman" w:eastAsia="Times New Roman" w:hAnsi="Times New Roman" w:cs="Times New Roman"/>
+          <w:color w:val="000000" w:themeColor="text1"/>
+        </w:rPr>
+      </w:pPr>
+    </w:p>
+    <w:p>
+      <w:pPr>
+        <w:spacing w:after="0" w:line="240" w:lineRule="auto"/>
+        <w:jc w:val="both"/>
+        <w:rPr>
+          <w:rFonts w:ascii="Times New Roman" w:eastAsia="Times New Roman" w:hAnsi="Times New Roman" w:cs="Times New Roman"/>
+          <w:color w:val="000000" w:themeColor="text1"/>
+        </w:rPr>
+      </w:pPr>
+    </w:p>
+    <w:p>
+      <w:pPr>
+        <w:spacing w:after="0" w:line="240" w:lineRule="auto"/>
+        <w:jc w:val="both"/>
+        <w:rPr>
+          <w:rFonts w:ascii="Times New Roman" w:eastAsia="Times New Roman" w:hAnsi="Times New Roman" w:cs="Times New Roman"/>
+          <w:color w:val="000000" w:themeColor="text1"/>
+        </w:rPr>
+      </w:pPr>
+    </w:p>
+    <w:p>
+      <w:pPr>
+        <w:spacing w:after="0" w:line="240" w:lineRule="auto"/>
+        <w:jc w:val="both"/>
+        <w:rPr>
+          <w:rFonts w:ascii="Times New Roman" w:eastAsia="Times New Roman" w:hAnsi="Times New Roman" w:cs="Times New Roman"/>
+          <w:color w:val="000000" w:themeColor="text1"/>
+        </w:rPr>
+      </w:pPr>
+    </w:p>
+    <w:p>
+      <w:pPr>
+        <w:spacing w:after="0" w:line="240" w:lineRule="auto"/>
+        <w:jc w:val="both"/>
+        <w:rPr>
+          <w:rFonts w:ascii="Times New Roman" w:eastAsia="Times New Roman" w:hAnsi="Times New Roman" w:cs="Times New Roman"/>
+          <w:color w:val="000000" w:themeColor="text1"/>
+        </w:rPr>
+      </w:pPr>
+    </w:p>
+    <w:p>
+      <w:pPr>
+        <w:spacing w:after="0" w:line="240" w:lineRule="auto"/>
+        <w:jc w:val="both"/>
+        <w:rPr>
+          <w:rFonts w:ascii="Times New Roman" w:eastAsia="Times New Roman" w:hAnsi="Times New Roman" w:cs="Times New Roman"/>
+          <w:color w:val="000000" w:themeColor="text1"/>
+        </w:rPr>
+      </w:pPr>
+    </w:p>
+    <w:p>
+      <w:pPr>
+        <w:spacing w:after="0" w:line="240" w:lineRule="auto"/>
+        <w:jc w:val="both"/>
+        <w:rPr>
+          <w:rFonts w:ascii="Times New Roman" w:eastAsia="Times New Roman" w:hAnsi="Times New Roman" w:cs="Times New Roman"/>
+          <w:color w:val="000000" w:themeColor="text1"/>
+        </w:rPr>
+      </w:pPr>
+    </w:p>
+    <w:p>
+      <w:pPr>
+        <w:spacing w:after="0" w:line="240" w:lineRule="auto"/>
+        <w:jc w:val="both"/>
+        <w:rPr>
+          <w:rFonts w:ascii="Times New Roman" w:eastAsia="Times New Roman" w:hAnsi="Times New Roman" w:cs="Times New Roman"/>
+          <w:color w:val="000000" w:themeColor="text1"/>
+        </w:rPr>
+      </w:pPr>
+    </w:p>
+    <w:p>
+      <w:pPr>
+        <w:spacing w:after="0" w:line="240" w:lineRule="auto"/>
+        <w:jc w:val="both"/>
+        <w:rPr>
+          <w:rFonts w:ascii="Times New Roman" w:eastAsia="Times New Roman" w:hAnsi="Times New Roman" w:cs="Times New Roman"/>
+          <w:color w:val="000000" w:themeColor="text1"/>
+        </w:rPr>
+      </w:pPr>
+    </w:p>
+    <w:p>
+      <w:pPr>
+        <w:spacing w:after="0" w:line="240" w:lineRule="auto"/>
+        <w:jc w:val="both"/>
+        <w:rPr>
+          <w:rFonts w:ascii="Times New Roman" w:eastAsia="Times New Roman" w:hAnsi="Times New Roman" w:cs="Times New Roman"/>
+          <w:color w:val="000000" w:themeColor="text1"/>
+        </w:rPr>
+      </w:pPr>
+    </w:p>
+    <w:p>
+      <w:pPr>
+        <w:spacing w:after="0" w:line="240" w:lineRule="auto"/>
+        <w:jc w:val="both"/>
+        <w:rPr>
+          <w:rFonts w:ascii="Times New Roman" w:eastAsia="Times New Roman" w:hAnsi="Times New Roman" w:cs="Times New Roman"/>
+          <w:color w:val="000000" w:themeColor="text1"/>
+        </w:rPr>
+      </w:pPr>
+    </w:p>
+    <w:p>
+      <w:pPr>
+        <w:spacing w:after="0" w:line="240" w:lineRule="auto"/>
+        <w:jc w:val="both"/>
+        <w:rPr>
+          <w:rFonts w:ascii="Times New Roman" w:eastAsia="Times New Roman" w:hAnsi="Times New Roman" w:cs="Times New Roman"/>
+          <w:color w:val="000000" w:themeColor="text1"/>
+        </w:rPr>
+      </w:pPr>
+    </w:p>
+    <w:p>
+      <w:pPr>
+        <w:spacing w:after="0" w:line="240" w:lineRule="auto"/>
+        <w:jc w:val="both"/>
+        <w:rPr>
+          <w:rFonts w:ascii="Times New Roman" w:eastAsia="Times New Roman" w:hAnsi="Times New Roman" w:cs="Times New Roman"/>
+          <w:color w:val="000000" w:themeColor="text1"/>
+        </w:rPr>
+      </w:pPr>
+    </w:p>
+    <w:p>
+      <w:pPr>
+        <w:spacing w:after="0" w:line="240" w:lineRule="auto"/>
+        <w:jc w:val="both"/>
+        <w:rPr>
+          <w:rFonts w:ascii="Times New Roman" w:eastAsia="Times New Roman" w:hAnsi="Times New Roman" w:cs="Times New Roman"/>
+          <w:color w:val="000000" w:themeColor="text1"/>
+        </w:rPr>
+      </w:pPr>
+    </w:p>
+    <w:p>
+      <w:pPr>
+        <w:spacing w:after="0" w:line="240" w:lineRule="auto"/>
+        <w:jc w:val="both"/>
+        <w:rPr>
+          <w:rFonts w:ascii="Times New Roman" w:eastAsia="Times New Roman" w:hAnsi="Times New Roman" w:cs="Times New Roman"/>
+          <w:color w:val="000000" w:themeColor="text1"/>
+        </w:rPr>
+      </w:pPr>
+    </w:p>
+    <w:p>
+      <w:pPr>
+        <w:spacing w:after="0" w:line="240" w:lineRule="auto"/>
+        <w:jc w:val="both"/>
+        <w:rPr>
+          <w:rFonts w:ascii="Times New Roman" w:eastAsia="Times New Roman" w:hAnsi="Times New Roman" w:cs="Times New Roman"/>
+          <w:color w:val="000000" w:themeColor="text1"/>
+        </w:rPr>
+      </w:pPr>
+    </w:p>
+    <w:p>
+      <w:pPr>
         <w:pStyle w:val="ListParagraph"/>
         <w:numPr>
           <w:ilvl w:val="0"/>
@@ -10727,6 +11022,7 @@
           <w:rFonts w:ascii="Times New Roman" w:hAnsi="Times New Roman"/>
           <w:color w:val="000000" w:themeColor="text1"/>
         </w:rPr>
+        <w:lastRenderedPageBreak/>
         <w:t>FLOWCHART</w:t>
       </w:r>
     </w:p>
@@ -10748,10 +11044,10 @@
       </w:pPr>
       <w:r>
         <w:object w:dxaOrig="2326" w:dyaOrig="8281">
-          <v:shape id="_x0000_i1027" type="#_x0000_t75" style="width:116.1pt;height:414.25pt" o:ole="">
+          <v:shape id="_x0000_i1027" type="#_x0000_t75" style="width:116.3pt;height:414pt" o:ole="">
             <v:imagedata r:id="rId20" o:title=""/>
           </v:shape>
-          <o:OLEObject Type="Embed" ProgID="Visio.Drawing.15" ShapeID="_x0000_i1027" DrawAspect="Content" ObjectID="_1790067863" r:id="rId21"/>
+          <o:OLEObject Type="Embed" ProgID="Visio.Drawing.15" ShapeID="_x0000_i1027" DrawAspect="Content" ObjectID="_1791617580" r:id="rId21"/>
         </w:object>
       </w:r>
     </w:p>
@@ -10808,7 +11104,6 @@
                 <w:color w:val="000000" w:themeColor="text1"/>
                 <w:sz w:val="24"/>
               </w:rPr>
-              <w:lastRenderedPageBreak/>
               <w:t>DESKRIPSI</w:t>
             </w:r>
           </w:p>
@@ -12719,79 +13014,43 @@
     </w:p>
     <w:p>
       <w:pPr>
-        <w:tabs>
-          <w:tab w:val="left" w:pos="9795"/>
-        </w:tabs>
         <w:rPr>
           <w:rFonts w:ascii="Times New Roman" w:hAnsi="Times New Roman" w:cs="Times New Roman"/>
           <w:b/>
+          <w:color w:val="000000" w:themeColor="text1"/>
+          <w:sz w:val="36"/>
+        </w:rPr>
+      </w:pPr>
+      <w:r>
+        <w:rPr>
+          <w:rFonts w:ascii="Times New Roman" w:hAnsi="Times New Roman" w:cs="Times New Roman"/>
+          <w:b/>
+          <w:color w:val="000000" w:themeColor="text1"/>
+          <w:sz w:val="36"/>
+        </w:rPr>
+        <w:lastRenderedPageBreak/>
+        <w:t>Index</w:t>
+      </w:r>
+    </w:p>
+    <w:p>
+      <w:pPr>
+        <w:rPr>
+          <w:rFonts w:ascii="Times New Roman" w:hAnsi="Times New Roman" w:cs="Times New Roman"/>
+          <w:b/>
+          <w:color w:val="000000" w:themeColor="text1"/>
           <w:sz w:val="32"/>
           <w:szCs w:val="32"/>
         </w:rPr>
       </w:pPr>
-    </w:p>
-    <w:p>
-      <w:pPr>
-        <w:spacing w:after="0" w:line="240" w:lineRule="auto"/>
-        <w:jc w:val="both"/>
-        <w:rPr>
-          <w:rFonts w:ascii="Times New Roman" w:eastAsia="Times New Roman" w:hAnsi="Times New Roman" w:cs="Times New Roman"/>
-          <w:b/>
-          <w:color w:val="000000" w:themeColor="text1"/>
-          <w:sz w:val="32"/>
-          <w:szCs w:val="32"/>
-        </w:rPr>
-      </w:pPr>
-      <w:r>
-        <w:rPr>
-          <w:rFonts w:ascii="Times New Roman" w:eastAsia="Times New Roman" w:hAnsi="Times New Roman" w:cs="Times New Roman"/>
-          <w:b/>
-          <w:color w:val="000000" w:themeColor="text1"/>
-          <w:sz w:val="32"/>
-          <w:szCs w:val="32"/>
-        </w:rPr>
-        <w:lastRenderedPageBreak/>
-        <w:t>O</w:t>
-      </w:r>
-      <w:r>
-        <w:rPr>
-          <w:rFonts w:ascii="Times New Roman" w:eastAsia="Times New Roman" w:hAnsi="Times New Roman" w:cs="Times New Roman"/>
-          <w:b/>
-          <w:color w:val="000000" w:themeColor="text1"/>
-          <w:sz w:val="32"/>
-          <w:szCs w:val="32"/>
-        </w:rPr>
-        <w:t>utput</w:t>
-      </w:r>
-    </w:p>
-    <w:p>
-      <w:pPr>
-        <w:spacing w:after="0" w:line="240" w:lineRule="auto"/>
-        <w:jc w:val="both"/>
-        <w:rPr>
-          <w:rFonts w:ascii="Times New Roman" w:eastAsia="Times New Roman" w:hAnsi="Times New Roman" w:cs="Times New Roman"/>
-          <w:color w:val="000000" w:themeColor="text1"/>
-        </w:rPr>
-      </w:pPr>
-    </w:p>
-    <w:p>
-      <w:pPr>
-        <w:spacing w:after="0" w:line="240" w:lineRule="auto"/>
-        <w:jc w:val="both"/>
-        <w:rPr>
-          <w:rFonts w:ascii="Times New Roman" w:eastAsia="Times New Roman" w:hAnsi="Times New Roman" w:cs="Times New Roman"/>
-          <w:color w:val="000000" w:themeColor="text1"/>
-        </w:rPr>
-      </w:pPr>
       <w:r>
         <w:rPr>
           <w:noProof/>
         </w:rPr>
         <w:drawing>
-          <wp:inline distT="0" distB="0" distL="0" distR="0" wp14:anchorId="54DC4E6F" wp14:editId="22B9E067">
-            <wp:extent cx="7353300" cy="4352925"/>
-            <wp:effectExtent l="0" t="0" r="0" b="9525"/>
-            <wp:docPr id="11" name="Picture 11"/>
+          <wp:inline distT="0" distB="0" distL="0" distR="0" wp14:anchorId="38545FCD" wp14:editId="17EC0248">
+            <wp:extent cx="5705475" cy="3781425"/>
+            <wp:effectExtent l="0" t="0" r="9525" b="9525"/>
+            <wp:docPr id="5" name="Picture 5"/>
             <wp:cNvGraphicFramePr>
               <a:graphicFrameLocks xmlns:a="http://schemas.openxmlformats.org/drawingml/2006/main" noChangeAspect="1"/>
             </wp:cNvGraphicFramePr>
@@ -12811,7 +13070,7 @@
                   <pic:spPr>
                     <a:xfrm>
                       <a:off x="0" y="0"/>
-                      <a:ext cx="7353300" cy="4352925"/>
+                      <a:ext cx="5705475" cy="3781425"/>
                     </a:xfrm>
                     <a:prstGeom prst="rect">
                       <a:avLst/>
@@ -12826,90 +13085,75 @@
     </w:p>
     <w:p>
       <w:pPr>
+        <w:tabs>
+          <w:tab w:val="left" w:pos="9795"/>
+        </w:tabs>
+        <w:rPr>
+          <w:rFonts w:ascii="Times New Roman" w:hAnsi="Times New Roman" w:cs="Times New Roman"/>
+          <w:b/>
+          <w:sz w:val="32"/>
+          <w:szCs w:val="32"/>
+        </w:rPr>
+      </w:pPr>
+    </w:p>
+    <w:p>
+      <w:pPr>
+        <w:tabs>
+          <w:tab w:val="left" w:pos="9795"/>
+        </w:tabs>
+        <w:rPr>
+          <w:rFonts w:ascii="Times New Roman" w:hAnsi="Times New Roman" w:cs="Times New Roman"/>
+          <w:b/>
+          <w:sz w:val="32"/>
+          <w:szCs w:val="32"/>
+        </w:rPr>
+      </w:pPr>
+    </w:p>
+    <w:p>
+      <w:pPr>
+        <w:tabs>
+          <w:tab w:val="left" w:pos="9795"/>
+        </w:tabs>
+        <w:rPr>
+          <w:rFonts w:ascii="Times New Roman" w:hAnsi="Times New Roman" w:cs="Times New Roman"/>
+          <w:b/>
+          <w:sz w:val="32"/>
+          <w:szCs w:val="32"/>
+        </w:rPr>
+      </w:pPr>
+    </w:p>
+    <w:p>
+      <w:pPr>
+        <w:tabs>
+          <w:tab w:val="left" w:pos="9795"/>
+        </w:tabs>
+        <w:rPr>
+          <w:rFonts w:ascii="Times New Roman" w:hAnsi="Times New Roman" w:cs="Times New Roman"/>
+          <w:b/>
+          <w:sz w:val="32"/>
+          <w:szCs w:val="32"/>
+        </w:rPr>
+      </w:pPr>
+    </w:p>
+    <w:p>
+      <w:pPr>
+        <w:tabs>
+          <w:tab w:val="left" w:pos="9795"/>
+        </w:tabs>
+        <w:rPr>
+          <w:rFonts w:ascii="Times New Roman" w:hAnsi="Times New Roman" w:cs="Times New Roman"/>
+          <w:b/>
+          <w:sz w:val="32"/>
+          <w:szCs w:val="32"/>
+        </w:rPr>
+      </w:pPr>
+    </w:p>
+    <w:p>
+      <w:pPr>
         <w:spacing w:after="0" w:line="240" w:lineRule="auto"/>
         <w:jc w:val="both"/>
         <w:rPr>
           <w:rFonts w:ascii="Times New Roman" w:eastAsia="Times New Roman" w:hAnsi="Times New Roman" w:cs="Times New Roman"/>
-          <w:color w:val="000000" w:themeColor="text1"/>
-        </w:rPr>
-      </w:pPr>
-    </w:p>
-    <w:p>
-      <w:pPr>
-        <w:spacing w:after="0" w:line="240" w:lineRule="auto"/>
-        <w:jc w:val="both"/>
-        <w:rPr>
-          <w:rFonts w:ascii="Times New Roman" w:eastAsia="Times New Roman" w:hAnsi="Times New Roman" w:cs="Times New Roman"/>
-          <w:color w:val="000000" w:themeColor="text1"/>
-        </w:rPr>
-      </w:pPr>
-    </w:p>
-    <w:p>
-      <w:pPr>
-        <w:spacing w:after="0" w:line="240" w:lineRule="auto"/>
-        <w:jc w:val="both"/>
-        <w:rPr>
-          <w:rFonts w:ascii="Times New Roman" w:eastAsia="Times New Roman" w:hAnsi="Times New Roman" w:cs="Times New Roman"/>
-          <w:color w:val="000000" w:themeColor="text1"/>
-        </w:rPr>
-      </w:pPr>
-    </w:p>
-    <w:p>
-      <w:pPr>
-        <w:spacing w:after="0" w:line="240" w:lineRule="auto"/>
-        <w:jc w:val="both"/>
-        <w:rPr>
-          <w:rFonts w:ascii="Times New Roman" w:eastAsia="Times New Roman" w:hAnsi="Times New Roman" w:cs="Times New Roman"/>
-          <w:color w:val="000000" w:themeColor="text1"/>
-        </w:rPr>
-      </w:pPr>
-    </w:p>
-    <w:p>
-      <w:pPr>
-        <w:spacing w:after="0" w:line="240" w:lineRule="auto"/>
-        <w:jc w:val="both"/>
-        <w:rPr>
-          <w:rFonts w:ascii="Times New Roman" w:eastAsia="Times New Roman" w:hAnsi="Times New Roman" w:cs="Times New Roman"/>
-          <w:color w:val="000000" w:themeColor="text1"/>
-        </w:rPr>
-      </w:pPr>
-    </w:p>
-    <w:p>
-      <w:pPr>
-        <w:spacing w:after="0" w:line="240" w:lineRule="auto"/>
-        <w:jc w:val="both"/>
-        <w:rPr>
-          <w:rFonts w:ascii="Times New Roman" w:eastAsia="Times New Roman" w:hAnsi="Times New Roman" w:cs="Times New Roman"/>
-          <w:color w:val="000000" w:themeColor="text1"/>
-        </w:rPr>
-      </w:pPr>
-    </w:p>
-    <w:p>
-      <w:pPr>
-        <w:spacing w:after="0" w:line="240" w:lineRule="auto"/>
-        <w:jc w:val="both"/>
-        <w:rPr>
-          <w:rFonts w:ascii="Times New Roman" w:eastAsia="Times New Roman" w:hAnsi="Times New Roman" w:cs="Times New Roman"/>
-          <w:color w:val="000000" w:themeColor="text1"/>
-        </w:rPr>
-      </w:pPr>
-    </w:p>
-    <w:p>
-      <w:pPr>
-        <w:spacing w:after="0" w:line="240" w:lineRule="auto"/>
-        <w:jc w:val="both"/>
-        <w:rPr>
-          <w:rFonts w:ascii="Times New Roman" w:eastAsia="Times New Roman" w:hAnsi="Times New Roman" w:cs="Times New Roman"/>
-          <w:color w:val="000000" w:themeColor="text1"/>
-        </w:rPr>
-      </w:pPr>
-    </w:p>
-    <w:p>
-      <w:pPr>
-        <w:spacing w:after="0" w:line="240" w:lineRule="auto"/>
-        <w:jc w:val="both"/>
-        <w:rPr>
-          <w:rFonts w:ascii="Times New Roman" w:eastAsia="Times New Roman" w:hAnsi="Times New Roman" w:cs="Times New Roman"/>
           <w:b/>
           <w:color w:val="000000" w:themeColor="text1"/>
           <w:sz w:val="32"/>
@@ -12930,12 +13174,12 @@
     </w:p>
     <w:p>
       <w:pPr>
-        <w:spacing w:after="0" w:line="240" w:lineRule="auto"/>
-        <w:jc w:val="both"/>
-        <w:rPr>
-          <w:rFonts w:ascii="Times New Roman" w:eastAsia="Times New Roman" w:hAnsi="Times New Roman" w:cs="Times New Roman"/>
+        <w:tabs>
+          <w:tab w:val="left" w:pos="9795"/>
+        </w:tabs>
+        <w:rPr>
+          <w:rFonts w:ascii="Times New Roman" w:hAnsi="Times New Roman" w:cs="Times New Roman"/>
           <w:b/>
-          <w:color w:val="000000" w:themeColor="text1"/>
           <w:sz w:val="32"/>
           <w:szCs w:val="32"/>
         </w:rPr>
@@ -12944,12 +13188,13 @@
     <w:p>
       <w:pPr>
         <w:tabs>
-          <w:tab w:val="left" w:pos="6180"/>
-        </w:tabs>
-        <w:spacing w:after="0" w:line="240" w:lineRule="auto"/>
-        <w:jc w:val="both"/>
-        <w:rPr>
-          <w:rFonts w:ascii="Times New Roman" w:hAnsi="Times New Roman"/>
+          <w:tab w:val="left" w:pos="9795"/>
+        </w:tabs>
+        <w:rPr>
+          <w:rFonts w:ascii="Times New Roman" w:hAnsi="Times New Roman" w:cs="Times New Roman"/>
+          <w:b/>
+          <w:sz w:val="32"/>
+          <w:szCs w:val="32"/>
         </w:rPr>
       </w:pPr>
       <w:r>
@@ -12957,10 +13202,10 @@
           <w:noProof/>
         </w:rPr>
         <w:drawing>
-          <wp:inline distT="0" distB="0" distL="0" distR="0" wp14:anchorId="4FE28E5B" wp14:editId="417C2914">
-            <wp:extent cx="9334500" cy="4486275"/>
-            <wp:effectExtent l="0" t="0" r="0" b="9525"/>
-            <wp:docPr id="12" name="Picture 12"/>
+          <wp:inline distT="0" distB="0" distL="0" distR="0" wp14:anchorId="256559D4" wp14:editId="3C33E1CC">
+            <wp:extent cx="9382125" cy="4581525"/>
+            <wp:effectExtent l="0" t="0" r="9525" b="9525"/>
+            <wp:docPr id="7" name="Picture 7"/>
             <wp:cNvGraphicFramePr>
               <a:graphicFrameLocks xmlns:a="http://schemas.openxmlformats.org/drawingml/2006/main" noChangeAspect="1"/>
             </wp:cNvGraphicFramePr>
@@ -12980,7 +13225,7 @@
                   <pic:spPr>
                     <a:xfrm>
                       <a:off x="0" y="0"/>
-                      <a:ext cx="9334500" cy="4486275"/>
+                      <a:ext cx="9382125" cy="4581525"/>
                     </a:xfrm>
                     <a:prstGeom prst="rect">
                       <a:avLst/>
@@ -12992,61 +13237,6 @@
           </wp:inline>
         </w:drawing>
       </w:r>
-      <w:r>
-        <w:rPr>
-          <w:rFonts w:ascii="Times New Roman" w:eastAsia="Times New Roman" w:hAnsi="Times New Roman" w:cs="Times New Roman"/>
-          <w:color w:val="000000" w:themeColor="text1"/>
-        </w:rPr>
-        <w:tab/>
-      </w:r>
-    </w:p>
-    <w:p>
-      <w:pPr>
-        <w:rPr>
-          <w:rFonts w:ascii="Times New Roman" w:hAnsi="Times New Roman"/>
-        </w:rPr>
-      </w:pPr>
-    </w:p>
-    <w:p>
-      <w:pPr>
-        <w:rPr>
-          <w:rFonts w:ascii="Arial" w:hAnsi="Arial" w:cs="Arial"/>
-          <w:b/>
-          <w:color w:val="000000" w:themeColor="text1"/>
-          <w:sz w:val="36"/>
-        </w:rPr>
-      </w:pPr>
-    </w:p>
-    <w:p>
-      <w:pPr>
-        <w:rPr>
-          <w:rFonts w:ascii="Arial" w:hAnsi="Arial" w:cs="Arial"/>
-          <w:b/>
-          <w:color w:val="000000" w:themeColor="text1"/>
-          <w:sz w:val="36"/>
-        </w:rPr>
-      </w:pPr>
-    </w:p>
-    <w:p>
-      <w:pPr>
-        <w:rPr>
-          <w:rFonts w:ascii="Times New Roman" w:hAnsi="Times New Roman" w:cs="Times New Roman"/>
-          <w:b/>
-          <w:color w:val="000000" w:themeColor="text1"/>
-          <w:sz w:val="32"/>
-          <w:szCs w:val="32"/>
-        </w:rPr>
-      </w:pPr>
-      <w:r>
-        <w:rPr>
-          <w:rFonts w:ascii="Times New Roman" w:hAnsi="Times New Roman" w:cs="Times New Roman"/>
-          <w:b/>
-          <w:color w:val="000000" w:themeColor="text1"/>
-          <w:sz w:val="36"/>
-        </w:rPr>
-        <w:lastRenderedPageBreak/>
-        <w:t>Index</w:t>
-      </w:r>
     </w:p>
     <w:p>
       <w:pPr>
@@ -13060,15 +13250,94 @@
           <w:szCs w:val="32"/>
         </w:rPr>
       </w:pPr>
+    </w:p>
+    <w:p>
+      <w:pPr>
+        <w:tabs>
+          <w:tab w:val="left" w:pos="9795"/>
+        </w:tabs>
+        <w:rPr>
+          <w:rFonts w:ascii="Times New Roman" w:hAnsi="Times New Roman" w:cs="Times New Roman"/>
+          <w:b/>
+          <w:sz w:val="32"/>
+          <w:szCs w:val="32"/>
+        </w:rPr>
+      </w:pPr>
+    </w:p>
+    <w:p>
+      <w:pPr>
+        <w:tabs>
+          <w:tab w:val="left" w:pos="9795"/>
+        </w:tabs>
+        <w:rPr>
+          <w:rFonts w:ascii="Times New Roman" w:hAnsi="Times New Roman" w:cs="Times New Roman"/>
+          <w:b/>
+          <w:sz w:val="32"/>
+          <w:szCs w:val="32"/>
+        </w:rPr>
+      </w:pPr>
+    </w:p>
+    <w:p>
+      <w:pPr>
+        <w:spacing w:after="0" w:line="240" w:lineRule="auto"/>
+        <w:jc w:val="both"/>
+        <w:rPr>
+          <w:rFonts w:ascii="Times New Roman" w:eastAsia="Times New Roman" w:hAnsi="Times New Roman" w:cs="Times New Roman"/>
+          <w:b/>
+          <w:color w:val="000000" w:themeColor="text1"/>
+          <w:sz w:val="32"/>
+          <w:szCs w:val="32"/>
+        </w:rPr>
+      </w:pPr>
+      <w:r>
+        <w:rPr>
+          <w:rFonts w:ascii="Times New Roman" w:eastAsia="Times New Roman" w:hAnsi="Times New Roman" w:cs="Times New Roman"/>
+          <w:b/>
+          <w:color w:val="000000" w:themeColor="text1"/>
+          <w:sz w:val="32"/>
+          <w:szCs w:val="32"/>
+        </w:rPr>
+        <w:t>O</w:t>
+      </w:r>
+      <w:r>
+        <w:rPr>
+          <w:rFonts w:ascii="Times New Roman" w:eastAsia="Times New Roman" w:hAnsi="Times New Roman" w:cs="Times New Roman"/>
+          <w:b/>
+          <w:color w:val="000000" w:themeColor="text1"/>
+          <w:sz w:val="32"/>
+          <w:szCs w:val="32"/>
+        </w:rPr>
+        <w:t>utput</w:t>
+      </w:r>
+    </w:p>
+    <w:p>
+      <w:pPr>
+        <w:spacing w:after="0" w:line="240" w:lineRule="auto"/>
+        <w:jc w:val="both"/>
+        <w:rPr>
+          <w:rFonts w:ascii="Times New Roman" w:eastAsia="Times New Roman" w:hAnsi="Times New Roman" w:cs="Times New Roman"/>
+          <w:color w:val="000000" w:themeColor="text1"/>
+        </w:rPr>
+      </w:pPr>
+    </w:p>
+    <w:p>
+      <w:pPr>
+        <w:spacing w:after="0" w:line="240" w:lineRule="auto"/>
+        <w:jc w:val="both"/>
+        <w:rPr>
+          <w:rFonts w:ascii="Times New Roman" w:eastAsia="Times New Roman" w:hAnsi="Times New Roman" w:cs="Times New Roman"/>
+          <w:color w:val="000000" w:themeColor="text1"/>
+        </w:rPr>
+      </w:pPr>
       <w:r>
         <w:rPr>
           <w:noProof/>
         </w:rPr>
         <w:drawing>
-          <wp:inline distT="0" distB="0" distL="0" distR="0" wp14:anchorId="746646FD" wp14:editId="12BE4695">
-            <wp:extent cx="5705475" cy="3781425"/>
-            <wp:effectExtent l="0" t="0" r="9525" b="9525"/>
-            <wp:docPr id="5" name="Picture 5"/>
+          <wp:inline distT="0" distB="0" distL="0" distR="0" wp14:anchorId="3DD77082" wp14:editId="4BB009BD">
+            <wp:extent cx="8143875" cy="5105400"/>
+            <wp:effectExtent l="0" t="0" r="9525" b="0"/>
+            <wp:docPr id="13" name="Picture 13"/>
             <wp:cNvGraphicFramePr>
               <a:graphicFrameLocks xmlns:a="http://schemas.openxmlformats.org/drawingml/2006/main" noChangeAspect="1"/>
             </wp:cNvGraphicFramePr>
@@ -13088,7 +13357,7 @@
                   <pic:spPr>
                     <a:xfrm>
                       <a:off x="0" y="0"/>
-                      <a:ext cx="5705475" cy="3781425"/>
+                      <a:ext cx="8143875" cy="5105400"/>
                     </a:xfrm>
                     <a:prstGeom prst="rect">
                       <a:avLst/>
@@ -13100,6 +13369,18 @@
           </wp:inline>
         </w:drawing>
       </w:r>
+    </w:p>
+    <w:p>
+      <w:pPr>
+        <w:tabs>
+          <w:tab w:val="left" w:pos="6180"/>
+        </w:tabs>
+        <w:spacing w:after="0" w:line="240" w:lineRule="auto"/>
+        <w:jc w:val="both"/>
+        <w:rPr>
+          <w:rFonts w:ascii="Times New Roman" w:hAnsi="Times New Roman"/>
+        </w:rPr>
+      </w:pPr>
       <w:bookmarkStart w:id="0" w:name="_GoBack"/>
       <w:bookmarkEnd w:id="0"/>
     </w:p>
@@ -20340,7 +20621,7 @@
 </file>
 
 <file path=customXml/itemProps1.xml><?xml version="1.0" encoding="utf-8"?>
-<ds:datastoreItem xmlns:ds="http://schemas.openxmlformats.org/officeDocument/2006/customXml" ds:itemID="{91BC9076-36B8-42B8-8232-0F78683F1178}">
+<ds:datastoreItem xmlns:ds="http://schemas.openxmlformats.org/officeDocument/2006/customXml" ds:itemID="{09D0C169-547C-4EDB-BFE3-8870F34DAB14}">
   <ds:schemaRefs>
     <ds:schemaRef ds:uri="http://schemas.openxmlformats.org/officeDocument/2006/bibliography"/>
   </ds:schemaRefs>

</xml_diff>